<commit_message>
Updated felix's factorio hours from 700 to 900...
</commit_message>
<xml_diff>
--- a/zone/notebook/About us/School.docx
+++ b/zone/notebook/About us/School.docx
@@ -98,7 +98,7 @@
               </wp:anchor>
             </w:drawing>
           </mc:Choice>
-          <mc:Fallback xmlns:w16se="http://schemas.microsoft.com/office/word/2015/wordml/symex" xmlns:w15="http://schemas.microsoft.com/office/word/2012/wordml" xmlns:cx8="http://schemas.microsoft.com/office/drawing/2016/5/14/chartex" xmlns:cx7="http://schemas.microsoft.com/office/drawing/2016/5/13/chartex" xmlns:cx6="http://schemas.microsoft.com/office/drawing/2016/5/12/chartex" xmlns:cx5="http://schemas.microsoft.com/office/drawing/2016/5/11/chartex" xmlns:cx4="http://schemas.microsoft.com/office/drawing/2016/5/10/chartex" xmlns:cx3="http://schemas.microsoft.com/office/drawing/2016/5/9/chartex" xmlns:cx2="http://schemas.microsoft.com/office/drawing/2015/10/21/chartex" xmlns:cx1="http://schemas.microsoft.com/office/drawing/2015/9/8/chartex" xmlns:cx="http://schemas.microsoft.com/office/drawing/2014/chartex">
+          <mc:Fallback xmlns:cx="http://schemas.microsoft.com/office/drawing/2014/chartex" xmlns:cx1="http://schemas.microsoft.com/office/drawing/2015/9/8/chartex" xmlns:cx2="http://schemas.microsoft.com/office/drawing/2015/10/21/chartex" xmlns:cx3="http://schemas.microsoft.com/office/drawing/2016/5/9/chartex" xmlns:cx4="http://schemas.microsoft.com/office/drawing/2016/5/10/chartex" xmlns:cx5="http://schemas.microsoft.com/office/drawing/2016/5/11/chartex" xmlns:cx6="http://schemas.microsoft.com/office/drawing/2016/5/12/chartex" xmlns:cx7="http://schemas.microsoft.com/office/drawing/2016/5/13/chartex" xmlns:cx8="http://schemas.microsoft.com/office/drawing/2016/5/14/chartex" xmlns:w15="http://schemas.microsoft.com/office/word/2012/wordml" xmlns:w16se="http://schemas.microsoft.com/office/word/2015/wordml/symex">
             <w:pict>
               <v:shapetype w14:anchorId="426DFD1D" id="_x0000_t202" coordsize="21600,21600" o:spt="202" path="m,l,21600r21600,l21600,xe">
                 <v:stroke joinstyle="miter"/>
@@ -1221,32 +1221,14 @@
       <w:pPr>
         <w:pStyle w:val="Heading1"/>
       </w:pPr>
-      <w:commentRangeStart w:id="0"/>
-      <w:commentRangeStart w:id="1"/>
       <w:r>
         <w:t>Jo</w:t>
       </w:r>
       <w:r>
         <w:t>hn</w:t>
       </w:r>
-      <w:commentRangeEnd w:id="0"/>
-      <w:r>
-        <w:rPr>
-          <w:rStyle w:val="CommentReference"/>
-          <w:rFonts w:asciiTheme="minorHAnsi" w:eastAsiaTheme="minorHAnsi" w:hAnsiTheme="minorHAnsi" w:cstheme="minorBidi"/>
-          <w:color w:val="auto"/>
-        </w:rPr>
-        <w:commentReference w:id="0"/>
-      </w:r>
-      <w:commentRangeEnd w:id="1"/>
-      <w:r>
-        <w:rPr>
-          <w:rStyle w:val="CommentReference"/>
-          <w:rFonts w:asciiTheme="minorHAnsi" w:eastAsiaTheme="minorHAnsi" w:hAnsiTheme="minorHAnsi" w:cstheme="minorBidi"/>
-          <w:color w:val="auto"/>
-        </w:rPr>
-        <w:commentReference w:id="1"/>
-      </w:r>
+      <w:bookmarkStart w:id="0" w:name="_GoBack"/>
+      <w:bookmarkEnd w:id="0"/>
       <w:r>
         <w:t xml:space="preserve"> Doe            </w:t>
       </w:r>
@@ -1455,10 +1437,7 @@
     <w:p/>
     <w:p/>
     <w:p/>
-    <w:p>
-      <w:bookmarkStart w:id="2" w:name="_GoBack"/>
-      <w:bookmarkEnd w:id="2"/>
-    </w:p>
+    <w:p/>
     <w:sectPr>
       <w:pgSz w:w="11906" w:h="16838"/>
       <w:pgMar w:top="1440" w:right="1440" w:bottom="1440" w:left="1440" w:header="708" w:footer="708" w:gutter="0"/>
@@ -1467,48 +1446,6 @@
     </w:sectPr>
   </w:body>
 </w:document>
-</file>
-
-<file path=word/comments.xml><?xml version="1.0" encoding="utf-8"?>
-<w:comments xmlns:wpc="http://schemas.microsoft.com/office/word/2010/wordprocessingCanvas" xmlns:mc="http://schemas.openxmlformats.org/markup-compatibility/2006" xmlns:o="urn:schemas-microsoft-com:office:office" xmlns:r="http://schemas.openxmlformats.org/officeDocument/2006/relationships" xmlns:m="http://schemas.openxmlformats.org/officeDocument/2006/math" xmlns:v="urn:schemas-microsoft-com:vml" xmlns:wp14="http://schemas.microsoft.com/office/word/2010/wordprocessingDrawing" xmlns:wp="http://schemas.openxmlformats.org/drawingml/2006/wordprocessingDrawing" xmlns:w10="urn:schemas-microsoft-com:office:word" xmlns:w="http://schemas.openxmlformats.org/wordprocessingml/2006/main" xmlns:w14="http://schemas.microsoft.com/office/word/2010/wordml" xmlns:wpg="http://schemas.microsoft.com/office/word/2010/wordprocessingGroup" xmlns:wpi="http://schemas.microsoft.com/office/word/2010/wordprocessingInk" xmlns:wne="http://schemas.microsoft.com/office/word/2006/wordml" xmlns:wps="http://schemas.microsoft.com/office/word/2010/wordprocessingShape" mc:Ignorable="w14 wp14">
-  <w:comment w:id="0" w:author="Sam Poirier" w:date="2017-04-25T19:50:00Z" w:initials="SP">
-    <w:p>
-      <w:pPr>
-        <w:pStyle w:val="CommentText"/>
-      </w:pPr>
-      <w:r>
-        <w:rPr>
-          <w:rStyle w:val="CommentReference"/>
-        </w:rPr>
-        <w:annotationRef/>
-      </w:r>
-      <w:r>
-        <w:t xml:space="preserve">Not Sure that this is necessary, it’s mostly only going to be Mr </w:t>
-      </w:r>
-      <w:proofErr w:type="spellStart"/>
-      <w:r>
-        <w:t>Yakup</w:t>
-      </w:r>
-      <w:proofErr w:type="spellEnd"/>
-    </w:p>
-  </w:comment>
-  <w:comment w:id="1" w:author="sporeray phoenix" w:date="2017-04-25T20:06:00Z" w:initials="sp">
-    <w:p>
-      <w:pPr>
-        <w:pStyle w:val="CommentText"/>
-      </w:pPr>
-      <w:r>
-        <w:rPr>
-          <w:rStyle w:val="CommentReference"/>
-        </w:rPr>
-        <w:annotationRef/>
-      </w:r>
-      <w:r>
-        <w:t xml:space="preserve">It’s just in case there is someone. It’s quite possible another teacher may tag along for a comp </w:t>
-      </w:r>
-    </w:p>
-  </w:comment>
-</w:comments>
 </file>
 
 <file path=word/commentsExtended.xml><?xml version="1.0" encoding="utf-8"?>
@@ -2419,7 +2356,7 @@
     </a:clrScheme>
     <a:fontScheme name="Office">
       <a:majorFont>
-        <a:latin typeface="Calibri Light" panose="020F0302020204030204"/>
+        <a:latin typeface="Calibri Light"/>
         <a:ea typeface=""/>
         <a:cs typeface=""/>
         <a:font script="Jpan" typeface="游ゴシック Light"/>
@@ -2471,7 +2408,7 @@
         <a:font script="Tfng" typeface="Ebrima"/>
       </a:majorFont>
       <a:minorFont>
-        <a:latin typeface="Calibri" panose="020F0502020204030204"/>
+        <a:latin typeface="Calibri"/>
         <a:ea typeface=""/>
         <a:cs typeface=""/>
         <a:font script="Jpan" typeface="游明朝"/>
@@ -2665,7 +2602,7 @@
   <a:extraClrSchemeLst/>
   <a:extLst>
     <a:ext uri="{05A4C25C-085E-4340-85A3-A5531E510DB2}">
-      <thm15:themeFamily xmlns:thm15="http://schemas.microsoft.com/office/thememl/2012/main" xmlns="" name="Office Theme" id="{62F939B6-93AF-4DB8-9C6B-D6C7DFDC589F}" vid="{4A3C46E8-61CC-4603-A589-7422A47A8E4A}"/>
+      <thm15:themeFamily xmlns="" xmlns:thm15="http://schemas.microsoft.com/office/thememl/2012/main" name="Office Theme" id="{62F939B6-93AF-4DB8-9C6B-D6C7DFDC589F}" vid="{4A3C46E8-61CC-4603-A589-7422A47A8E4A}"/>
     </a:ext>
   </a:extLst>
 </a:theme>
@@ -2676,7 +2613,7 @@
 </file>
 
 <file path=customXml/itemProps1.xml><?xml version="1.0" encoding="utf-8"?>
-<ds:datastoreItem xmlns:ds="http://schemas.openxmlformats.org/officeDocument/2006/customXml" ds:itemID="{6FD2EB9E-7529-4706-8CC5-62930272F63D}">
+<ds:datastoreItem xmlns:ds="http://schemas.openxmlformats.org/officeDocument/2006/customXml" ds:itemID="{3BD3FD9D-FF85-4920-8AD0-DED651477B60}">
   <ds:schemaRefs>
     <ds:schemaRef ds:uri="http://schemas.openxmlformats.org/officeDocument/2006/bibliography"/>
   </ds:schemaRefs>

</xml_diff>

<commit_message>
added photo of office
</commit_message>
<xml_diff>
--- a/zone/notebook/About us/School.docx
+++ b/zone/notebook/About us/School.docx
@@ -1,6 +1,6 @@
 
 <file path=word/document.xml><?xml version="1.0" encoding="utf-8"?>
-<w:document xmlns:wpc="http://schemas.microsoft.com/office/word/2010/wordprocessingCanvas" xmlns:mc="http://schemas.openxmlformats.org/markup-compatibility/2006" xmlns:o="urn:schemas-microsoft-com:office:office" xmlns:r="http://schemas.openxmlformats.org/officeDocument/2006/relationships" xmlns:m="http://schemas.openxmlformats.org/officeDocument/2006/math" xmlns:v="urn:schemas-microsoft-com:vml" xmlns:wp14="http://schemas.microsoft.com/office/word/2010/wordprocessingDrawing" xmlns:wp="http://schemas.openxmlformats.org/drawingml/2006/wordprocessingDrawing" xmlns:w10="urn:schemas-microsoft-com:office:word" xmlns:w="http://schemas.openxmlformats.org/wordprocessingml/2006/main" xmlns:w14="http://schemas.microsoft.com/office/word/2010/wordml" xmlns:wpg="http://schemas.microsoft.com/office/word/2010/wordprocessingGroup" xmlns:wpi="http://schemas.microsoft.com/office/word/2010/wordprocessingInk" xmlns:wne="http://schemas.microsoft.com/office/word/2006/wordml" xmlns:wps="http://schemas.microsoft.com/office/word/2010/wordprocessingShape" mc:Ignorable="w14 wp14">
+<w:document xmlns:wpc="http://schemas.microsoft.com/office/word/2010/wordprocessingCanvas" xmlns:cx="http://schemas.microsoft.com/office/drawing/2014/chartex" xmlns:cx1="http://schemas.microsoft.com/office/drawing/2015/9/8/chartex" xmlns:cx2="http://schemas.microsoft.com/office/drawing/2015/10/21/chartex" xmlns:cx3="http://schemas.microsoft.com/office/drawing/2016/5/9/chartex" xmlns:cx4="http://schemas.microsoft.com/office/drawing/2016/5/10/chartex" xmlns:cx5="http://schemas.microsoft.com/office/drawing/2016/5/11/chartex" xmlns:cx6="http://schemas.microsoft.com/office/drawing/2016/5/12/chartex" xmlns:cx7="http://schemas.microsoft.com/office/drawing/2016/5/13/chartex" xmlns:cx8="http://schemas.microsoft.com/office/drawing/2016/5/14/chartex" xmlns:mc="http://schemas.openxmlformats.org/markup-compatibility/2006" xmlns:aink="http://schemas.microsoft.com/office/drawing/2016/ink" xmlns:am3d="http://schemas.microsoft.com/office/drawing/2017/model3d" xmlns:o="urn:schemas-microsoft-com:office:office" xmlns:r="http://schemas.openxmlformats.org/officeDocument/2006/relationships" xmlns:m="http://schemas.openxmlformats.org/officeDocument/2006/math" xmlns:v="urn:schemas-microsoft-com:vml" xmlns:wp14="http://schemas.microsoft.com/office/word/2010/wordprocessingDrawing" xmlns:wp="http://schemas.openxmlformats.org/drawingml/2006/wordprocessingDrawing" xmlns:w10="urn:schemas-microsoft-com:office:word" xmlns:w="http://schemas.openxmlformats.org/wordprocessingml/2006/main" xmlns:w14="http://schemas.microsoft.com/office/word/2010/wordml" xmlns:w15="http://schemas.microsoft.com/office/word/2012/wordml" xmlns:w16cid="http://schemas.microsoft.com/office/word/2016/wordml/cid" xmlns:w16se="http://schemas.microsoft.com/office/word/2015/wordml/symex" xmlns:wpg="http://schemas.microsoft.com/office/word/2010/wordprocessingGroup" xmlns:wpi="http://schemas.microsoft.com/office/word/2010/wordprocessingInk" xmlns:wne="http://schemas.microsoft.com/office/word/2006/wordml" xmlns:wps="http://schemas.microsoft.com/office/word/2010/wordprocessingShape" mc:Ignorable="w14 w15 w16se w16cid wp14">
   <w:body>
     <w:p>
       <w:pPr>
@@ -20,326 +20,7 @@
         <mc:AlternateContent>
           <mc:Choice Requires="wps">
             <w:drawing>
-              <wp:anchor distT="0" distB="0" distL="114300" distR="114300" simplePos="0" relativeHeight="251661312" behindDoc="0" locked="0" layoutInCell="1" allowOverlap="1" wp14:anchorId="426DFD1D" wp14:editId="0B62B353">
-                <wp:simplePos x="0" y="0"/>
-                <wp:positionH relativeFrom="margin">
-                  <wp:align>left</wp:align>
-                </wp:positionH>
-                <wp:positionV relativeFrom="paragraph">
-                  <wp:posOffset>4118610</wp:posOffset>
-                </wp:positionV>
-                <wp:extent cx="5772150" cy="1676400"/>
-                <wp:effectExtent l="0" t="0" r="19050" b="19050"/>
-                <wp:wrapNone/>
-                <wp:docPr id="4" name="Text Box 4"/>
-                <wp:cNvGraphicFramePr/>
-                <a:graphic xmlns:a="http://schemas.openxmlformats.org/drawingml/2006/main">
-                  <a:graphicData uri="http://schemas.microsoft.com/office/word/2010/wordprocessingShape">
-                    <wps:wsp>
-                      <wps:cNvSpPr txBox="1"/>
-                      <wps:spPr>
-                        <a:xfrm>
-                          <a:off x="0" y="0"/>
-                          <a:ext cx="5772150" cy="1676400"/>
-                        </a:xfrm>
-                        <a:prstGeom prst="rect">
-                          <a:avLst/>
-                        </a:prstGeom>
-                        <a:solidFill>
-                          <a:schemeClr val="lt1"/>
-                        </a:solidFill>
-                        <a:ln w="6350">
-                          <a:solidFill>
-                            <a:schemeClr val="accent1"/>
-                          </a:solidFill>
-                        </a:ln>
-                      </wps:spPr>
-                      <wps:txbx>
-                        <w:txbxContent>
-                          <w:p>
-                            <w:pPr>
-                              <w:rPr>
-                                <w:rFonts w:ascii="Arial" w:hAnsi="Arial" w:cs="Arial"/>
-                              </w:rPr>
-                            </w:pPr>
-                            <w:r>
-                              <w:rPr>
-                                <w:rFonts w:ascii="Arial" w:hAnsi="Arial" w:cs="Arial"/>
-                              </w:rPr>
-                              <w:t>INSERT PICTURE OF</w:t>
-                            </w:r>
-                            <w:r>
-                              <w:rPr>
-                                <w:rFonts w:ascii="Arial" w:hAnsi="Arial" w:cs="Arial"/>
-                              </w:rPr>
-                              <w:t xml:space="preserve"> MR</w:t>
-                            </w:r>
-                            <w:r>
-                              <w:rPr>
-                                <w:rFonts w:ascii="Arial" w:hAnsi="Arial" w:cs="Arial"/>
-                              </w:rPr>
-                              <w:t xml:space="preserve"> YAKUP’S OFFICE</w:t>
-                            </w:r>
-                          </w:p>
-                        </w:txbxContent>
-                      </wps:txbx>
-                      <wps:bodyPr rot="0" spcFirstLastPara="0" vertOverflow="overflow" horzOverflow="overflow" vert="horz" wrap="square" lIns="91440" tIns="45720" rIns="91440" bIns="45720" numCol="1" spcCol="0" rtlCol="0" fromWordArt="0" anchor="t" anchorCtr="0" forceAA="0" compatLnSpc="1">
-                        <a:prstTxWarp prst="textNoShape">
-                          <a:avLst/>
-                        </a:prstTxWarp>
-                        <a:noAutofit/>
-                      </wps:bodyPr>
-                    </wps:wsp>
-                  </a:graphicData>
-                </a:graphic>
-                <wp14:sizeRelV relativeFrom="margin">
-                  <wp14:pctHeight>0</wp14:pctHeight>
-                </wp14:sizeRelV>
-              </wp:anchor>
-            </w:drawing>
-          </mc:Choice>
-          <mc:Fallback xmlns:cx="http://schemas.microsoft.com/office/drawing/2014/chartex" xmlns:cx1="http://schemas.microsoft.com/office/drawing/2015/9/8/chartex" xmlns:cx2="http://schemas.microsoft.com/office/drawing/2015/10/21/chartex" xmlns:cx3="http://schemas.microsoft.com/office/drawing/2016/5/9/chartex" xmlns:cx4="http://schemas.microsoft.com/office/drawing/2016/5/10/chartex" xmlns:cx5="http://schemas.microsoft.com/office/drawing/2016/5/11/chartex" xmlns:cx6="http://schemas.microsoft.com/office/drawing/2016/5/12/chartex" xmlns:cx7="http://schemas.microsoft.com/office/drawing/2016/5/13/chartex" xmlns:cx8="http://schemas.microsoft.com/office/drawing/2016/5/14/chartex" xmlns:w15="http://schemas.microsoft.com/office/word/2012/wordml" xmlns:w16se="http://schemas.microsoft.com/office/word/2015/wordml/symex">
-            <w:pict>
-              <v:shapetype w14:anchorId="426DFD1D" id="_x0000_t202" coordsize="21600,21600" o:spt="202" path="m,l,21600r21600,l21600,xe">
-                <v:stroke joinstyle="miter"/>
-                <v:path gradientshapeok="t" o:connecttype="rect"/>
-              </v:shapetype>
-              <v:shape id="Text Box 4" o:spid="_x0000_s1026" type="#_x0000_t202" style="position:absolute;margin-left:0;margin-top:324.3pt;width:454.5pt;height:132pt;z-index:251661312;visibility:visible;mso-wrap-style:square;mso-height-percent:0;mso-wrap-distance-left:9pt;mso-wrap-distance-top:0;mso-wrap-distance-right:9pt;mso-wrap-distance-bottom:0;mso-position-horizontal:left;mso-position-horizontal-relative:margin;mso-position-vertical:absolute;mso-position-vertical-relative:text;mso-height-percent:0;mso-height-relative:margin;v-text-anchor:top" o:gfxdata="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" fillcolor="white [3201]" strokecolor="#4472c4 [3204]" strokeweight=".5pt">
-                <v:textbox>
-                  <w:txbxContent>
-                    <w:p>
-                      <w:pPr>
-                        <w:rPr>
-                          <w:rFonts w:ascii="Arial" w:hAnsi="Arial" w:cs="Arial"/>
-                        </w:rPr>
-                      </w:pPr>
-                      <w:r>
-                        <w:rPr>
-                          <w:rFonts w:ascii="Arial" w:hAnsi="Arial" w:cs="Arial"/>
-                        </w:rPr>
-                        <w:t>INSERT PICTURE OF</w:t>
-                      </w:r>
-                      <w:r>
-                        <w:rPr>
-                          <w:rFonts w:ascii="Arial" w:hAnsi="Arial" w:cs="Arial"/>
-                        </w:rPr>
-                        <w:t xml:space="preserve"> MR</w:t>
-                      </w:r>
-                      <w:r>
-                        <w:rPr>
-                          <w:rFonts w:ascii="Arial" w:hAnsi="Arial" w:cs="Arial"/>
-                        </w:rPr>
-                        <w:t xml:space="preserve"> YAKUP’S OFFICE</w:t>
-                      </w:r>
-                    </w:p>
-                  </w:txbxContent>
-                </v:textbox>
-                <w10:wrap anchorx="margin"/>
-              </v:shape>
-            </w:pict>
-          </mc:Fallback>
-        </mc:AlternateContent>
-      </w:r>
-      <w:r>
-        <w:rPr>
-          <w:noProof/>
-          <w:lang w:eastAsia="en-GB"/>
-        </w:rPr>
-        <mc:AlternateContent>
-          <mc:Choice Requires="wps">
-            <w:drawing>
-              <wp:anchor distT="0" distB="0" distL="114300" distR="114300" simplePos="0" relativeHeight="251662336" behindDoc="0" locked="0" layoutInCell="1" allowOverlap="1" wp14:anchorId="1BA6322A" wp14:editId="648629CD">
-                <wp:simplePos x="0" y="0"/>
-                <wp:positionH relativeFrom="margin">
-                  <wp:align>left</wp:align>
-                </wp:positionH>
-                <wp:positionV relativeFrom="paragraph">
-                  <wp:posOffset>6328410</wp:posOffset>
-                </wp:positionV>
-                <wp:extent cx="5698490" cy="1152525"/>
-                <wp:effectExtent l="0" t="0" r="16510" b="28575"/>
-                <wp:wrapNone/>
-                <wp:docPr id="5" name="Text Box 5"/>
-                <wp:cNvGraphicFramePr/>
-                <a:graphic xmlns:a="http://schemas.openxmlformats.org/drawingml/2006/main">
-                  <a:graphicData uri="http://schemas.microsoft.com/office/word/2010/wordprocessingShape">
-                    <wps:wsp>
-                      <wps:cNvSpPr txBox="1"/>
-                      <wps:spPr>
-                        <a:xfrm>
-                          <a:off x="0" y="0"/>
-                          <a:ext cx="5698490" cy="1152525"/>
-                        </a:xfrm>
-                        <a:prstGeom prst="rect">
-                          <a:avLst/>
-                        </a:prstGeom>
-                        <a:solidFill>
-                          <a:schemeClr val="lt1"/>
-                        </a:solidFill>
-                        <a:ln w="6350">
-                          <a:solidFill>
-                            <a:schemeClr val="accent1"/>
-                          </a:solidFill>
-                        </a:ln>
-                      </wps:spPr>
-                      <wps:txbx>
-                        <w:txbxContent>
-                          <w:p>
-                            <w:pPr>
-                              <w:rPr>
-                                <w:rFonts w:cs="Arial"/>
-                              </w:rPr>
-                            </w:pPr>
-                            <w:r>
-                              <w:rPr>
-                                <w:rFonts w:cs="Arial"/>
-                              </w:rPr>
-                              <w:t xml:space="preserve">Most of the robot construction takes place here, in the Vex workshop and computing office. </w:t>
-                            </w:r>
-                            <w:r>
-                              <w:rPr>
-                                <w:rFonts w:cs="Arial"/>
-                              </w:rPr>
-                              <w:t>Our team members come during break, lunch, free periods</w:t>
-                            </w:r>
-                            <w:r>
-                              <w:rPr>
-                                <w:rFonts w:cs="Arial"/>
-                              </w:rPr>
-                              <w:t>, and after school to work on the</w:t>
-                            </w:r>
-                            <w:r>
-                              <w:rPr>
-                                <w:rFonts w:cs="Arial"/>
-                              </w:rPr>
-                              <w:t xml:space="preserve"> robo</w:t>
-                            </w:r>
-                            <w:r>
-                              <w:rPr>
-                                <w:rFonts w:cs="Arial"/>
-                              </w:rPr>
-                              <w:t>ts resulting in a constant work-</w:t>
-                            </w:r>
-                            <w:r>
-                              <w:rPr>
-                                <w:rFonts w:cs="Arial"/>
-                              </w:rPr>
-                              <w:t xml:space="preserve">flow. </w:t>
-                            </w:r>
-                            <w:r>
-                              <w:rPr>
-                                <w:rFonts w:cs="Arial"/>
-                              </w:rPr>
-                              <w:t>We have all the different materials and tools sorted into various storage methods around the workshop, allowing for easy access and at the same time keeping the room tidy.</w:t>
-                            </w:r>
-                            <w:r>
-                              <w:rPr>
-                                <w:rFonts w:cs="Arial"/>
-                              </w:rPr>
-                              <w:t xml:space="preserve"> </w:t>
-                            </w:r>
-                          </w:p>
-                        </w:txbxContent>
-                      </wps:txbx>
-                      <wps:bodyPr rot="0" spcFirstLastPara="0" vertOverflow="overflow" horzOverflow="overflow" vert="horz" wrap="square" lIns="91440" tIns="45720" rIns="91440" bIns="45720" numCol="1" spcCol="0" rtlCol="0" fromWordArt="0" anchor="t" anchorCtr="0" forceAA="0" compatLnSpc="1">
-                        <a:prstTxWarp prst="textNoShape">
-                          <a:avLst/>
-                        </a:prstTxWarp>
-                        <a:noAutofit/>
-                      </wps:bodyPr>
-                    </wps:wsp>
-                  </a:graphicData>
-                </a:graphic>
-                <wp14:sizeRelH relativeFrom="margin">
-                  <wp14:pctWidth>0</wp14:pctWidth>
-                </wp14:sizeRelH>
-                <wp14:sizeRelV relativeFrom="margin">
-                  <wp14:pctHeight>0</wp14:pctHeight>
-                </wp14:sizeRelV>
-              </wp:anchor>
-            </w:drawing>
-          </mc:Choice>
-          <mc:Fallback>
-            <w:pict>
-              <v:shapetype id="_x0000_t202" coordsize="21600,21600" o:spt="202" path="m,l,21600r21600,l21600,xe">
-                <v:stroke joinstyle="miter"/>
-                <v:path gradientshapeok="t" o:connecttype="rect"/>
-              </v:shapetype>
-              <v:shape id="Text Box 5" o:spid="_x0000_s1027" type="#_x0000_t202" style="position:absolute;margin-left:0;margin-top:498.3pt;width:448.7pt;height:90.75pt;z-index:251662336;visibility:visible;mso-wrap-style:square;mso-width-percent:0;mso-height-percent:0;mso-wrap-distance-left:9pt;mso-wrap-distance-top:0;mso-wrap-distance-right:9pt;mso-wrap-distance-bottom:0;mso-position-horizontal:left;mso-position-horizontal-relative:margin;mso-position-vertical:absolute;mso-position-vertical-relative:text;mso-width-percent:0;mso-height-percent:0;mso-width-relative:margin;mso-height-relative:margin;v-text-anchor:top" o:gfxdata="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" fillcolor="white [3201]" strokecolor="#4472c4 [3204]" strokeweight=".5pt">
-                <v:textbox>
-                  <w:txbxContent>
-                    <w:p>
-                      <w:pPr>
-                        <w:rPr>
-                          <w:rFonts w:cs="Arial"/>
-                        </w:rPr>
-                      </w:pPr>
-                      <w:r>
-                        <w:rPr>
-                          <w:rFonts w:cs="Arial"/>
-                        </w:rPr>
-                        <w:t xml:space="preserve">Most of the robot construction takes place here, in the Vex workshop and computing office. </w:t>
-                      </w:r>
-                      <w:r>
-                        <w:rPr>
-                          <w:rFonts w:cs="Arial"/>
-                        </w:rPr>
-                        <w:t>Our team members come during break, lunch, free periods</w:t>
-                      </w:r>
-                      <w:r>
-                        <w:rPr>
-                          <w:rFonts w:cs="Arial"/>
-                        </w:rPr>
-                        <w:t>, and after school to work on the</w:t>
-                      </w:r>
-                      <w:r>
-                        <w:rPr>
-                          <w:rFonts w:cs="Arial"/>
-                        </w:rPr>
-                        <w:t xml:space="preserve"> robo</w:t>
-                      </w:r>
-                      <w:r>
-                        <w:rPr>
-                          <w:rFonts w:cs="Arial"/>
-                        </w:rPr>
-                        <w:t>ts resulting in a constant work-</w:t>
-                      </w:r>
-                      <w:r>
-                        <w:rPr>
-                          <w:rFonts w:cs="Arial"/>
-                        </w:rPr>
-                        <w:t xml:space="preserve">flow. </w:t>
-                      </w:r>
-                      <w:r>
-                        <w:rPr>
-                          <w:rFonts w:cs="Arial"/>
-                        </w:rPr>
-                        <w:t>We have all the different materials and tools sorted into various storage methods around the workshop, allowing for easy access and at the same time keeping the room tidy.</w:t>
-                      </w:r>
-                      <w:r>
-                        <w:rPr>
-                          <w:rFonts w:cs="Arial"/>
-                        </w:rPr>
-                        <w:t xml:space="preserve"> </w:t>
-                      </w:r>
-                    </w:p>
-                  </w:txbxContent>
-                </v:textbox>
-                <w10:wrap anchorx="margin"/>
-              </v:shape>
-            </w:pict>
-          </mc:Fallback>
-        </mc:AlternateContent>
-      </w:r>
-      <w:r>
-        <w:rPr>
-          <w:noProof/>
-          <w:lang w:eastAsia="en-GB"/>
-        </w:rPr>
-        <mc:AlternateContent>
-          <mc:Choice Requires="wps">
-            <w:drawing>
-              <wp:anchor distT="0" distB="0" distL="114300" distR="114300" simplePos="0" relativeHeight="251660288" behindDoc="0" locked="0" layoutInCell="1" allowOverlap="1" wp14:anchorId="79E55D8F" wp14:editId="1B118D34">
+              <wp:anchor distT="0" distB="0" distL="114300" distR="114300" simplePos="0" relativeHeight="251659264" behindDoc="0" locked="0" layoutInCell="1" allowOverlap="1" wp14:anchorId="79E55D8F" wp14:editId="16299C94">
                 <wp:simplePos x="0" y="0"/>
                 <wp:positionH relativeFrom="margin">
                   <wp:align>right</wp:align>
@@ -385,35 +66,7 @@
                               <w:rPr>
                                 <w:rFonts w:cs="Arial"/>
                               </w:rPr>
-                              <w:t xml:space="preserve">Fortismere School is a high achieving, mixed, foundation secondary school in </w:t>
-                            </w:r>
-                            <w:proofErr w:type="spellStart"/>
-                            <w:r>
-                              <w:rPr>
-                                <w:rFonts w:cs="Arial"/>
-                              </w:rPr>
-                              <w:t>Muswell</w:t>
-                            </w:r>
-                            <w:proofErr w:type="spellEnd"/>
-                            <w:r>
-                              <w:rPr>
-                                <w:rFonts w:cs="Arial"/>
-                              </w:rPr>
-                              <w:t xml:space="preserve"> Hill, North London. The 2017-18 </w:t>
-                            </w:r>
-                            <w:proofErr w:type="gramStart"/>
-                            <w:r>
-                              <w:rPr>
-                                <w:rFonts w:cs="Arial"/>
-                              </w:rPr>
-                              <w:t>season</w:t>
-                            </w:r>
-                            <w:proofErr w:type="gramEnd"/>
-                            <w:r>
-                              <w:rPr>
-                                <w:rFonts w:cs="Arial"/>
-                              </w:rPr>
-                              <w:t xml:space="preserve"> is our 3</w:t>
+                              <w:t>Fortismere School is a high achieving, mixed, foundation secondary school in Muswell Hill, North London. The 2017-18 season is our 3</w:t>
                             </w:r>
                             <w:r>
                               <w:rPr>
@@ -542,7 +195,11 @@
           </mc:Choice>
           <mc:Fallback>
             <w:pict>
-              <v:shape id="Text Box 3" o:spid="_x0000_s1028" type="#_x0000_t202" style="position:absolute;margin-left:399pt;margin-top:191.55pt;width:450.2pt;height:108pt;z-index:251660288;visibility:visible;mso-wrap-style:square;mso-width-percent:0;mso-height-percent:0;mso-wrap-distance-left:9pt;mso-wrap-distance-top:0;mso-wrap-distance-right:9pt;mso-wrap-distance-bottom:0;mso-position-horizontal:right;mso-position-horizontal-relative:margin;mso-position-vertical:absolute;mso-position-vertical-relative:text;mso-width-percent:0;mso-height-percent:0;mso-width-relative:margin;mso-height-relative:margin;v-text-anchor:top" o:gfxdata="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" fillcolor="white [3201]" strokecolor="#4472c4 [3204]" strokeweight=".5pt">
+              <v:shapetype w14:anchorId="79E55D8F" id="_x0000_t202" coordsize="21600,21600" o:spt="202" path="m,l,21600r21600,l21600,xe">
+                <v:stroke joinstyle="miter"/>
+                <v:path gradientshapeok="t" o:connecttype="rect"/>
+              </v:shapetype>
+              <v:shape id="Text Box 3" o:spid="_x0000_s1026" type="#_x0000_t202" style="position:absolute;margin-left:399pt;margin-top:191.55pt;width:450.2pt;height:108pt;z-index:251659264;visibility:visible;mso-wrap-style:square;mso-width-percent:0;mso-height-percent:0;mso-wrap-distance-left:9pt;mso-wrap-distance-top:0;mso-wrap-distance-right:9pt;mso-wrap-distance-bottom:0;mso-position-horizontal:right;mso-position-horizontal-relative:margin;mso-position-vertical:absolute;mso-position-vertical-relative:text;mso-width-percent:0;mso-height-percent:0;mso-width-relative:margin;mso-height-relative:margin;v-text-anchor:top" o:gfxdata="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" fillcolor="white [3201]" strokecolor="#4472c4 [3204]" strokeweight=".5pt">
                 <v:textbox>
                   <w:txbxContent>
                     <w:p>
@@ -555,35 +212,7 @@
                         <w:rPr>
                           <w:rFonts w:cs="Arial"/>
                         </w:rPr>
-                        <w:t xml:space="preserve">Fortismere School is a high achieving, mixed, foundation secondary school in </w:t>
-                      </w:r>
-                      <w:proofErr w:type="spellStart"/>
-                      <w:r>
-                        <w:rPr>
-                          <w:rFonts w:cs="Arial"/>
-                        </w:rPr>
-                        <w:t>Muswell</w:t>
-                      </w:r>
-                      <w:proofErr w:type="spellEnd"/>
-                      <w:r>
-                        <w:rPr>
-                          <w:rFonts w:cs="Arial"/>
-                        </w:rPr>
-                        <w:t xml:space="preserve"> Hill, North London. The 2017-18 </w:t>
-                      </w:r>
-                      <w:proofErr w:type="gramStart"/>
-                      <w:r>
-                        <w:rPr>
-                          <w:rFonts w:cs="Arial"/>
-                        </w:rPr>
-                        <w:t>season</w:t>
-                      </w:r>
-                      <w:proofErr w:type="gramEnd"/>
-                      <w:r>
-                        <w:rPr>
-                          <w:rFonts w:cs="Arial"/>
-                        </w:rPr>
-                        <w:t xml:space="preserve"> is our 3</w:t>
+                        <w:t>Fortismere School is a high achieving, mixed, foundation secondary school in Muswell Hill, North London. The 2017-18 season is our 3</w:t>
                       </w:r>
                       <w:r>
                         <w:rPr>
@@ -704,7 +333,7 @@
           <w:lang w:eastAsia="en-GB"/>
         </w:rPr>
         <w:drawing>
-          <wp:anchor distT="0" distB="0" distL="114300" distR="114300" simplePos="0" relativeHeight="251658240" behindDoc="1" locked="0" layoutInCell="1" allowOverlap="1" wp14:anchorId="00B0449B" wp14:editId="0544A2FD">
+          <wp:anchor distT="0" distB="0" distL="114300" distR="114300" simplePos="0" relativeHeight="251652096" behindDoc="1" locked="0" layoutInCell="1" allowOverlap="1" wp14:anchorId="00B0449B" wp14:editId="0544A2FD">
             <wp:simplePos x="0" y="0"/>
             <wp:positionH relativeFrom="margin">
               <wp:align>right</wp:align>
@@ -729,7 +358,7 @@
                     </pic:cNvPicPr>
                   </pic:nvPicPr>
                   <pic:blipFill>
-                    <a:blip r:embed="rId8">
+                    <a:blip r:embed="rId7">
                       <a:extLst>
                         <a:ext uri="{28A0092B-C50C-407E-A947-70E740481C1C}">
                           <a14:useLocalDpi xmlns:a14="http://schemas.microsoft.com/office/drawing/2010/main" val="0"/>
@@ -774,7 +403,7 @@
           <w:lang w:eastAsia="en-GB"/>
         </w:rPr>
         <w:drawing>
-          <wp:anchor distT="0" distB="0" distL="114300" distR="114300" simplePos="0" relativeHeight="251659264" behindDoc="1" locked="0" layoutInCell="1" allowOverlap="1" wp14:anchorId="352D6BA0" wp14:editId="2A86A270">
+          <wp:anchor distT="0" distB="0" distL="114300" distR="114300" simplePos="0" relativeHeight="251656192" behindDoc="1" locked="0" layoutInCell="1" allowOverlap="1" wp14:anchorId="352D6BA0" wp14:editId="2A86A270">
             <wp:simplePos x="0" y="0"/>
             <wp:positionH relativeFrom="margin">
               <wp:align>left</wp:align>
@@ -799,7 +428,7 @@
                     </pic:cNvPicPr>
                   </pic:nvPicPr>
                   <pic:blipFill>
-                    <a:blip r:embed="rId9">
+                    <a:blip r:embed="rId8">
                       <a:extLst>
                         <a:ext uri="{28A0092B-C50C-407E-A947-70E740481C1C}">
                           <a14:useLocalDpi xmlns:a14="http://schemas.microsoft.com/office/drawing/2010/main" val="0"/>
@@ -851,25 +480,369 @@
     <w:p/>
     <w:p/>
     <w:p/>
-    <w:p/>
-    <w:p/>
-    <w:p/>
-    <w:p/>
-    <w:p/>
-    <w:p/>
-    <w:p/>
-    <w:p/>
-    <w:p/>
-    <w:p/>
-    <w:p/>
-    <w:p/>
-    <w:p/>
-    <w:p/>
+    <w:p>
+      <w:r>
+        <w:rPr>
+          <w:noProof/>
+          <w:lang w:eastAsia="en-GB"/>
+        </w:rPr>
+        <mc:AlternateContent>
+          <mc:Choice Requires="wps">
+            <w:drawing>
+              <wp:anchor distT="0" distB="0" distL="114300" distR="114300" simplePos="0" relativeHeight="251648000" behindDoc="0" locked="0" layoutInCell="1" allowOverlap="1" wp14:anchorId="426DFD1D" wp14:editId="33A2C934">
+                <wp:simplePos x="0" y="0"/>
+                <wp:positionH relativeFrom="margin">
+                  <wp:posOffset>-7951</wp:posOffset>
+                </wp:positionH>
+                <wp:positionV relativeFrom="paragraph">
+                  <wp:posOffset>441215</wp:posOffset>
+                </wp:positionV>
+                <wp:extent cx="5698490" cy="3006393"/>
+                <wp:effectExtent l="0" t="0" r="16510" b="22860"/>
+                <wp:wrapNone/>
+                <wp:docPr id="4" name="Text Box 4"/>
+                <wp:cNvGraphicFramePr/>
+                <a:graphic xmlns:a="http://schemas.openxmlformats.org/drawingml/2006/main">
+                  <a:graphicData uri="http://schemas.microsoft.com/office/word/2010/wordprocessingShape">
+                    <wps:wsp>
+                      <wps:cNvSpPr txBox="1"/>
+                      <wps:spPr>
+                        <a:xfrm>
+                          <a:off x="0" y="0"/>
+                          <a:ext cx="5698490" cy="3006393"/>
+                        </a:xfrm>
+                        <a:prstGeom prst="rect">
+                          <a:avLst/>
+                        </a:prstGeom>
+                        <a:noFill/>
+                        <a:ln w="6350">
+                          <a:solidFill>
+                            <a:schemeClr val="accent1"/>
+                          </a:solidFill>
+                        </a:ln>
+                      </wps:spPr>
+                      <wps:txbx>
+                        <w:txbxContent>
+                          <w:p>
+                            <w:pPr>
+                              <w:rPr>
+                                <w:rFonts w:ascii="Arial" w:hAnsi="Arial" w:cs="Arial"/>
+                              </w:rPr>
+                            </w:pPr>
+                          </w:p>
+                        </w:txbxContent>
+                      </wps:txbx>
+                      <wps:bodyPr rot="0" spcFirstLastPara="0" vertOverflow="overflow" horzOverflow="overflow" vert="horz" wrap="square" lIns="91440" tIns="45720" rIns="91440" bIns="45720" numCol="1" spcCol="0" rtlCol="0" fromWordArt="0" anchor="t" anchorCtr="0" forceAA="0" compatLnSpc="1">
+                        <a:prstTxWarp prst="textNoShape">
+                          <a:avLst/>
+                        </a:prstTxWarp>
+                        <a:noAutofit/>
+                      </wps:bodyPr>
+                    </wps:wsp>
+                  </a:graphicData>
+                </a:graphic>
+                <wp14:sizeRelH relativeFrom="margin">
+                  <wp14:pctWidth>0</wp14:pctWidth>
+                </wp14:sizeRelH>
+                <wp14:sizeRelV relativeFrom="margin">
+                  <wp14:pctHeight>0</wp14:pctHeight>
+                </wp14:sizeRelV>
+              </wp:anchor>
+            </w:drawing>
+          </mc:Choice>
+          <mc:Fallback>
+            <w:pict>
+              <v:shape w14:anchorId="426DFD1D" id="Text Box 4" o:spid="_x0000_s1027" type="#_x0000_t202" style="position:absolute;margin-left:-.65pt;margin-top:34.75pt;width:448.7pt;height:236.7pt;z-index:251648000;visibility:visible;mso-wrap-style:square;mso-width-percent:0;mso-height-percent:0;mso-wrap-distance-left:9pt;mso-wrap-distance-top:0;mso-wrap-distance-right:9pt;mso-wrap-distance-bottom:0;mso-position-horizontal:absolute;mso-position-horizontal-relative:margin;mso-position-vertical:absolute;mso-position-vertical-relative:text;mso-width-percent:0;mso-height-percent:0;mso-width-relative:margin;mso-height-relative:margin;v-text-anchor:top" o:gfxdata="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" filled="f" strokecolor="#4472c4 [3204]" strokeweight=".5pt">
+                <v:textbox>
+                  <w:txbxContent>
+                    <w:p>
+                      <w:pPr>
+                        <w:rPr>
+                          <w:rFonts w:ascii="Arial" w:hAnsi="Arial" w:cs="Arial"/>
+                        </w:rPr>
+                      </w:pPr>
+                    </w:p>
+                  </w:txbxContent>
+                </v:textbox>
+                <w10:wrap anchorx="margin"/>
+              </v:shape>
+            </w:pict>
+          </mc:Fallback>
+        </mc:AlternateContent>
+      </w:r>
+    </w:p>
+    <w:p>
+      <w:r>
+        <w:rPr>
+          <w:noProof/>
+          <w:lang w:eastAsia="en-GB"/>
+        </w:rPr>
+        <mc:AlternateContent>
+          <mc:Choice Requires="wps">
+            <w:drawing>
+              <wp:anchor distT="0" distB="0" distL="114300" distR="114300" simplePos="0" relativeHeight="251664384" behindDoc="0" locked="0" layoutInCell="1" allowOverlap="1" wp14:anchorId="1BA6322A" wp14:editId="3D17E842">
+                <wp:simplePos x="0" y="0"/>
+                <wp:positionH relativeFrom="margin">
+                  <wp:posOffset>-9525</wp:posOffset>
+                </wp:positionH>
+                <wp:positionV relativeFrom="paragraph">
+                  <wp:posOffset>194945</wp:posOffset>
+                </wp:positionV>
+                <wp:extent cx="5727065" cy="1152525"/>
+                <wp:effectExtent l="0" t="0" r="26035" b="28575"/>
+                <wp:wrapNone/>
+                <wp:docPr id="5" name="Text Box 5"/>
+                <wp:cNvGraphicFramePr/>
+                <a:graphic xmlns:a="http://schemas.openxmlformats.org/drawingml/2006/main">
+                  <a:graphicData uri="http://schemas.microsoft.com/office/word/2010/wordprocessingShape">
+                    <wps:wsp>
+                      <wps:cNvSpPr txBox="1"/>
+                      <wps:spPr>
+                        <a:xfrm>
+                          <a:off x="0" y="0"/>
+                          <a:ext cx="5727065" cy="1152525"/>
+                        </a:xfrm>
+                        <a:prstGeom prst="rect">
+                          <a:avLst/>
+                        </a:prstGeom>
+                        <a:solidFill>
+                          <a:schemeClr val="lt1"/>
+                        </a:solidFill>
+                        <a:ln w="6350">
+                          <a:solidFill>
+                            <a:schemeClr val="accent1"/>
+                          </a:solidFill>
+                        </a:ln>
+                      </wps:spPr>
+                      <wps:txbx>
+                        <w:txbxContent>
+                          <w:p>
+                            <w:pPr>
+                              <w:rPr>
+                                <w:rFonts w:cs="Arial"/>
+                              </w:rPr>
+                            </w:pPr>
+                            <w:r>
+                              <w:rPr>
+                                <w:rFonts w:cs="Arial"/>
+                              </w:rPr>
+                              <w:t xml:space="preserve">Most of the robot construction takes place here, in the Vex workshop and computing office. </w:t>
+                            </w:r>
+                            <w:r>
+                              <w:rPr>
+                                <w:rFonts w:cs="Arial"/>
+                              </w:rPr>
+                              <w:t>Our team members come during break, lunch, free periods</w:t>
+                            </w:r>
+                            <w:r>
+                              <w:rPr>
+                                <w:rFonts w:cs="Arial"/>
+                              </w:rPr>
+                              <w:t>, and after school to work on the</w:t>
+                            </w:r>
+                            <w:r>
+                              <w:rPr>
+                                <w:rFonts w:cs="Arial"/>
+                              </w:rPr>
+                              <w:t xml:space="preserve"> robo</w:t>
+                            </w:r>
+                            <w:r>
+                              <w:rPr>
+                                <w:rFonts w:cs="Arial"/>
+                              </w:rPr>
+                              <w:t>ts resulting in a constant work-</w:t>
+                            </w:r>
+                            <w:r>
+                              <w:rPr>
+                                <w:rFonts w:cs="Arial"/>
+                              </w:rPr>
+                              <w:t xml:space="preserve">flow. </w:t>
+                            </w:r>
+                            <w:r>
+                              <w:rPr>
+                                <w:rFonts w:cs="Arial"/>
+                              </w:rPr>
+                              <w:t>We have all the different materials and tools sorted into various storage methods around the workshop, allowing for easy access and at the same time keeping the room tidy.</w:t>
+                            </w:r>
+                            <w:r>
+                              <w:rPr>
+                                <w:rFonts w:cs="Arial"/>
+                              </w:rPr>
+                              <w:t xml:space="preserve"> </w:t>
+                            </w:r>
+                          </w:p>
+                        </w:txbxContent>
+                      </wps:txbx>
+                      <wps:bodyPr rot="0" spcFirstLastPara="0" vertOverflow="overflow" horzOverflow="overflow" vert="horz" wrap="square" lIns="91440" tIns="45720" rIns="91440" bIns="45720" numCol="1" spcCol="0" rtlCol="0" fromWordArt="0" anchor="t" anchorCtr="0" forceAA="0" compatLnSpc="1">
+                        <a:prstTxWarp prst="textNoShape">
+                          <a:avLst/>
+                        </a:prstTxWarp>
+                        <a:noAutofit/>
+                      </wps:bodyPr>
+                    </wps:wsp>
+                  </a:graphicData>
+                </a:graphic>
+                <wp14:sizeRelH relativeFrom="margin">
+                  <wp14:pctWidth>0</wp14:pctWidth>
+                </wp14:sizeRelH>
+                <wp14:sizeRelV relativeFrom="margin">
+                  <wp14:pctHeight>0</wp14:pctHeight>
+                </wp14:sizeRelV>
+              </wp:anchor>
+            </w:drawing>
+          </mc:Choice>
+          <mc:Fallback>
+            <w:pict>
+              <v:shape w14:anchorId="1BA6322A" id="Text Box 5" o:spid="_x0000_s1028" type="#_x0000_t202" style="position:absolute;margin-left:-.75pt;margin-top:15.35pt;width:450.95pt;height:90.75pt;z-index:251664384;visibility:visible;mso-wrap-style:square;mso-width-percent:0;mso-height-percent:0;mso-wrap-distance-left:9pt;mso-wrap-distance-top:0;mso-wrap-distance-right:9pt;mso-wrap-distance-bottom:0;mso-position-horizontal:absolute;mso-position-horizontal-relative:margin;mso-position-vertical:absolute;mso-position-vertical-relative:text;mso-width-percent:0;mso-height-percent:0;mso-width-relative:margin;mso-height-relative:margin;v-text-anchor:top" o:gfxdata="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" fillcolor="white [3201]" strokecolor="#4472c4 [3204]" strokeweight=".5pt">
+                <v:textbox>
+                  <w:txbxContent>
+                    <w:p>
+                      <w:pPr>
+                        <w:rPr>
+                          <w:rFonts w:cs="Arial"/>
+                        </w:rPr>
+                      </w:pPr>
+                      <w:r>
+                        <w:rPr>
+                          <w:rFonts w:cs="Arial"/>
+                        </w:rPr>
+                        <w:t xml:space="preserve">Most of the robot construction takes place here, in the Vex workshop and computing office. </w:t>
+                      </w:r>
+                      <w:r>
+                        <w:rPr>
+                          <w:rFonts w:cs="Arial"/>
+                        </w:rPr>
+                        <w:t>Our team members come during break, lunch, free periods</w:t>
+                      </w:r>
+                      <w:r>
+                        <w:rPr>
+                          <w:rFonts w:cs="Arial"/>
+                        </w:rPr>
+                        <w:t>, and after school to work on the</w:t>
+                      </w:r>
+                      <w:r>
+                        <w:rPr>
+                          <w:rFonts w:cs="Arial"/>
+                        </w:rPr>
+                        <w:t xml:space="preserve"> robo</w:t>
+                      </w:r>
+                      <w:r>
+                        <w:rPr>
+                          <w:rFonts w:cs="Arial"/>
+                        </w:rPr>
+                        <w:t>ts resulting in a constant work-</w:t>
+                      </w:r>
+                      <w:r>
+                        <w:rPr>
+                          <w:rFonts w:cs="Arial"/>
+                        </w:rPr>
+                        <w:t xml:space="preserve">flow. </w:t>
+                      </w:r>
+                      <w:r>
+                        <w:rPr>
+                          <w:rFonts w:cs="Arial"/>
+                        </w:rPr>
+                        <w:t>We have all the different materials and tools sorted into various storage methods around the workshop, allowing for easy access and at the same time keeping the room tidy.</w:t>
+                      </w:r>
+                      <w:r>
+                        <w:rPr>
+                          <w:rFonts w:cs="Arial"/>
+                        </w:rPr>
+                        <w:t xml:space="preserve"> </w:t>
+                      </w:r>
+                    </w:p>
+                  </w:txbxContent>
+                </v:textbox>
+                <w10:wrap anchorx="margin"/>
+              </v:shape>
+            </w:pict>
+          </mc:Fallback>
+        </mc:AlternateContent>
+      </w:r>
+      <w:r>
+        <w:rPr>
+          <w:rFonts w:ascii="Arial" w:hAnsi="Arial" w:cs="Arial"/>
+          <w:noProof/>
+        </w:rPr>
+        <w:drawing>
+          <wp:anchor distT="0" distB="0" distL="114300" distR="114300" simplePos="0" relativeHeight="251672576" behindDoc="1" locked="0" layoutInCell="1" allowOverlap="1" wp14:anchorId="0D770B1C" wp14:editId="6A501B92">
+            <wp:simplePos x="0" y="0"/>
+            <wp:positionH relativeFrom="column">
+              <wp:posOffset>0</wp:posOffset>
+            </wp:positionH>
+            <wp:positionV relativeFrom="paragraph">
+              <wp:posOffset>156845</wp:posOffset>
+            </wp:positionV>
+            <wp:extent cx="5690235" cy="3014345"/>
+            <wp:effectExtent l="0" t="0" r="5715" b="0"/>
+            <wp:wrapTight wrapText="bothSides">
+              <wp:wrapPolygon edited="0">
+                <wp:start x="0" y="0"/>
+                <wp:lineTo x="0" y="21432"/>
+                <wp:lineTo x="21549" y="21432"/>
+                <wp:lineTo x="21549" y="0"/>
+                <wp:lineTo x="0" y="0"/>
+              </wp:wrapPolygon>
+            </wp:wrapTight>
+            <wp:docPr id="10" name="Picture 10"/>
+            <wp:cNvGraphicFramePr>
+              <a:graphicFrameLocks xmlns:a="http://schemas.openxmlformats.org/drawingml/2006/main" noChangeAspect="1"/>
+            </wp:cNvGraphicFramePr>
+            <a:graphic xmlns:a="http://schemas.openxmlformats.org/drawingml/2006/main">
+              <a:graphicData uri="http://schemas.openxmlformats.org/drawingml/2006/picture">
+                <pic:pic xmlns:pic="http://schemas.openxmlformats.org/drawingml/2006/picture">
+                  <pic:nvPicPr>
+                    <pic:cNvPr id="10" name="IMG_20170904_170011_HDR.jpg"/>
+                    <pic:cNvPicPr/>
+                  </pic:nvPicPr>
+                  <pic:blipFill rotWithShape="1">
+                    <a:blip r:embed="rId9" cstate="print">
+                      <a:extLst>
+                        <a:ext uri="{28A0092B-C50C-407E-A947-70E740481C1C}">
+                          <a14:useLocalDpi xmlns:a14="http://schemas.microsoft.com/office/drawing/2010/main" val="0"/>
+                        </a:ext>
+                      </a:extLst>
+                    </a:blip>
+                    <a:srcRect t="29685"/>
+                    <a:stretch/>
+                  </pic:blipFill>
+                  <pic:spPr bwMode="auto">
+                    <a:xfrm>
+                      <a:off x="0" y="0"/>
+                      <a:ext cx="5690235" cy="3014345"/>
+                    </a:xfrm>
+                    <a:prstGeom prst="rect">
+                      <a:avLst/>
+                    </a:prstGeom>
+                    <a:ln>
+                      <a:noFill/>
+                    </a:ln>
+                    <a:extLst>
+                      <a:ext uri="{53640926-AAD7-44D8-BBD7-CCE9431645EC}">
+                        <a14:shadowObscured xmlns:a14="http://schemas.microsoft.com/office/drawing/2010/main"/>
+                      </a:ext>
+                    </a:extLst>
+                  </pic:spPr>
+                </pic:pic>
+              </a:graphicData>
+            </a:graphic>
+            <wp14:sizeRelH relativeFrom="page">
+              <wp14:pctWidth>0</wp14:pctWidth>
+            </wp14:sizeRelH>
+            <wp14:sizeRelV relativeFrom="page">
+              <wp14:pctHeight>0</wp14:pctHeight>
+            </wp14:sizeRelV>
+          </wp:anchor>
+        </w:drawing>
+      </w:r>
+    </w:p>
     <w:p/>
     <w:p>
       <w:pPr>
         <w:pStyle w:val="Title"/>
       </w:pPr>
+      <w:bookmarkStart w:id="0" w:name="_GoBack"/>
+      <w:bookmarkEnd w:id="0"/>
       <w:r>
         <w:lastRenderedPageBreak/>
         <w:t>Meet the Staff</w:t>
@@ -883,15 +856,7 @@
         <w:t>Mura</w:t>
       </w:r>
       <w:r>
-        <w:t xml:space="preserve">t </w:t>
-      </w:r>
-      <w:proofErr w:type="spellStart"/>
-      <w:r>
-        <w:t>Yakup</w:t>
-      </w:r>
-      <w:proofErr w:type="spellEnd"/>
-      <w:r>
-        <w:t xml:space="preserve">            Lead Mentor/Coach</w:t>
+        <w:t>t Yakup            Lead Mentor/Coach</w:t>
       </w:r>
       <w:r>
         <w:tab/>
@@ -967,51 +932,15 @@
                                 <w:sz w:val="20"/>
                                 <w:szCs w:val="20"/>
                               </w:rPr>
-                              <w:t xml:space="preserve">Mr </w:t>
-                            </w:r>
-                            <w:proofErr w:type="spellStart"/>
+                              <w:t xml:space="preserve">Mr Yakup is head of Enterprise at Fortismere, encompassing ICT, DT, Economics and Business, each of which are extremely useful skills to have </w:t>
+                            </w:r>
                             <w:r>
                               <w:rPr>
                                 <w:rFonts w:cs="Arial"/>
                                 <w:sz w:val="20"/>
                                 <w:szCs w:val="20"/>
                               </w:rPr>
-                              <w:t>Yakup</w:t>
-                            </w:r>
-                            <w:proofErr w:type="spellEnd"/>
-                            <w:r>
-                              <w:rPr>
-                                <w:rFonts w:cs="Arial"/>
-                                <w:sz w:val="20"/>
-                                <w:szCs w:val="20"/>
-                              </w:rPr>
-                              <w:t xml:space="preserve"> is head of Enterprise at Fortismere, encompassing ICT, DT, Economics and Business, each of which are extremely useful skills to have </w:t>
-                            </w:r>
-                            <w:r>
-                              <w:rPr>
-                                <w:rFonts w:cs="Arial"/>
-                                <w:sz w:val="20"/>
-                                <w:szCs w:val="20"/>
-                              </w:rPr>
-                              <w:t xml:space="preserve">in regards to the competition. Mr </w:t>
-                            </w:r>
-                            <w:proofErr w:type="spellStart"/>
-                            <w:r>
-                              <w:rPr>
-                                <w:rFonts w:cs="Arial"/>
-                                <w:sz w:val="20"/>
-                                <w:szCs w:val="20"/>
-                              </w:rPr>
-                              <w:t>Yakup</w:t>
-                            </w:r>
-                            <w:proofErr w:type="spellEnd"/>
-                            <w:r>
-                              <w:rPr>
-                                <w:rFonts w:cs="Arial"/>
-                                <w:sz w:val="20"/>
-                                <w:szCs w:val="20"/>
-                              </w:rPr>
-                              <w:t xml:space="preserve"> is very dedicated, spending lots of his own time after school and on weekends ensuring we have everything we need and we all are taken to competitions safely.</w:t>
+                              <w:t>in regards to the competition. Mr Yakup is very dedicated, spending lots of his own time after school and on weekends ensuring we have everything we need and we all are taken to competitions safely.</w:t>
                             </w:r>
                           </w:p>
                           <w:p>
@@ -1053,7 +982,7 @@
           </mc:Choice>
           <mc:Fallback>
             <w:pict>
-              <v:shape id="Text Box 6" o:spid="_x0000_s1029" type="#_x0000_t202" style="position:absolute;margin-left:125.25pt;margin-top:13pt;width:361.5pt;height:95.25pt;z-index:251665408;visibility:visible;mso-wrap-style:square;mso-width-percent:0;mso-height-percent:0;mso-wrap-distance-left:9pt;mso-wrap-distance-top:0;mso-wrap-distance-right:9pt;mso-wrap-distance-bottom:0;mso-position-horizontal:absolute;mso-position-horizontal-relative:text;mso-position-vertical:absolute;mso-position-vertical-relative:text;mso-width-percent:0;mso-height-percent:0;mso-width-relative:margin;mso-height-relative:margin;v-text-anchor:top" o:gfxdata="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" fillcolor="white [3201]" strokecolor="#4472c4 [3204]" strokeweight="1pt">
+              <v:shape w14:anchorId="0A127DEB" id="Text Box 6" o:spid="_x0000_s1029" type="#_x0000_t202" style="position:absolute;margin-left:125.25pt;margin-top:13pt;width:361.5pt;height:95.25pt;z-index:251665408;visibility:visible;mso-wrap-style:square;mso-width-percent:0;mso-height-percent:0;mso-wrap-distance-left:9pt;mso-wrap-distance-top:0;mso-wrap-distance-right:9pt;mso-wrap-distance-bottom:0;mso-position-horizontal:absolute;mso-position-horizontal-relative:text;mso-position-vertical:absolute;mso-position-vertical-relative:text;mso-width-percent:0;mso-height-percent:0;mso-width-relative:margin;mso-height-relative:margin;v-text-anchor:top" o:gfxdata="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" fillcolor="white [3201]" strokecolor="#4472c4 [3204]" strokeweight="1pt">
                 <v:textbox>
                   <w:txbxContent>
                     <w:p>
@@ -1070,51 +999,15 @@
                           <w:sz w:val="20"/>
                           <w:szCs w:val="20"/>
                         </w:rPr>
-                        <w:t xml:space="preserve">Mr </w:t>
-                      </w:r>
-                      <w:proofErr w:type="spellStart"/>
+                        <w:t xml:space="preserve">Mr Yakup is head of Enterprise at Fortismere, encompassing ICT, DT, Economics and Business, each of which are extremely useful skills to have </w:t>
+                      </w:r>
                       <w:r>
                         <w:rPr>
                           <w:rFonts w:cs="Arial"/>
                           <w:sz w:val="20"/>
                           <w:szCs w:val="20"/>
                         </w:rPr>
-                        <w:t>Yakup</w:t>
-                      </w:r>
-                      <w:proofErr w:type="spellEnd"/>
-                      <w:r>
-                        <w:rPr>
-                          <w:rFonts w:cs="Arial"/>
-                          <w:sz w:val="20"/>
-                          <w:szCs w:val="20"/>
-                        </w:rPr>
-                        <w:t xml:space="preserve"> is head of Enterprise at Fortismere, encompassing ICT, DT, Economics and Business, each of which are extremely useful skills to have </w:t>
-                      </w:r>
-                      <w:r>
-                        <w:rPr>
-                          <w:rFonts w:cs="Arial"/>
-                          <w:sz w:val="20"/>
-                          <w:szCs w:val="20"/>
-                        </w:rPr>
-                        <w:t xml:space="preserve">in regards to the competition. Mr </w:t>
-                      </w:r>
-                      <w:proofErr w:type="spellStart"/>
-                      <w:r>
-                        <w:rPr>
-                          <w:rFonts w:cs="Arial"/>
-                          <w:sz w:val="20"/>
-                          <w:szCs w:val="20"/>
-                        </w:rPr>
-                        <w:t>Yakup</w:t>
-                      </w:r>
-                      <w:proofErr w:type="spellEnd"/>
-                      <w:r>
-                        <w:rPr>
-                          <w:rFonts w:cs="Arial"/>
-                          <w:sz w:val="20"/>
-                          <w:szCs w:val="20"/>
-                        </w:rPr>
-                        <w:t xml:space="preserve"> is very dedicated, spending lots of his own time after school and on weekends ensuring we have everything we need and we all are taken to competitions safely.</w:t>
+                        <w:t>in regards to the competition. Mr Yakup is very dedicated, spending lots of his own time after school and on weekends ensuring we have everything we need and we all are taken to competitions safely.</w:t>
                       </w:r>
                     </w:p>
                     <w:p>
@@ -1225,12 +1118,7 @@
         <w:t>Jo</w:t>
       </w:r>
       <w:r>
-        <w:t>hn</w:t>
-      </w:r>
-      <w:bookmarkStart w:id="0" w:name="_GoBack"/>
-      <w:bookmarkEnd w:id="0"/>
-      <w:r>
-        <w:t xml:space="preserve"> Doe            </w:t>
+        <w:t xml:space="preserve">hn Doe            </w:t>
       </w:r>
       <w:r>
         <w:tab/>
@@ -1335,7 +1223,7 @@
           </mc:Choice>
           <mc:Fallback>
             <w:pict>
-              <v:shape id="Text Box 8" o:spid="_x0000_s1030" type="#_x0000_t202" style="position:absolute;margin-left:125.25pt;margin-top:12.65pt;width:365.25pt;height:96pt;z-index:251668480;visibility:visible;mso-wrap-style:square;mso-width-percent:0;mso-wrap-distance-left:9pt;mso-wrap-distance-top:0;mso-wrap-distance-right:9pt;mso-wrap-distance-bottom:0;mso-position-horizontal:absolute;mso-position-horizontal-relative:text;mso-position-vertical:absolute;mso-position-vertical-relative:text;mso-width-percent:0;mso-width-relative:margin;v-text-anchor:top" o:gfxdata="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" fillcolor="white [3201]" strokecolor="#4472c4 [3204]" strokeweight="1pt">
+              <v:shape w14:anchorId="4109503A" id="Text Box 8" o:spid="_x0000_s1030" type="#_x0000_t202" style="position:absolute;margin-left:125.25pt;margin-top:12.65pt;width:365.25pt;height:96pt;z-index:251668480;visibility:visible;mso-wrap-style:square;mso-width-percent:0;mso-wrap-distance-left:9pt;mso-wrap-distance-top:0;mso-wrap-distance-right:9pt;mso-wrap-distance-bottom:0;mso-position-horizontal:absolute;mso-position-horizontal-relative:text;mso-position-vertical:absolute;mso-position-vertical-relative:text;mso-width-percent:0;mso-width-relative:margin;v-text-anchor:top" o:gfxdata="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" fillcolor="white [3201]" strokecolor="#4472c4 [3204]" strokeweight="1pt">
                 <v:textbox>
                   <w:txbxContent>
                     <w:p>
@@ -1448,15 +1336,8 @@
 </w:document>
 </file>
 
-<file path=word/commentsExtended.xml><?xml version="1.0" encoding="utf-8"?>
-<w15:commentsEx xmlns:wpc="http://schemas.microsoft.com/office/word/2010/wordprocessingCanvas" xmlns:cx="http://schemas.microsoft.com/office/drawing/2014/chartex" xmlns:cx1="http://schemas.microsoft.com/office/drawing/2015/9/8/chartex" xmlns:cx2="http://schemas.microsoft.com/office/drawing/2015/10/21/chartex" xmlns:cx3="http://schemas.microsoft.com/office/drawing/2016/5/9/chartex" xmlns:cx4="http://schemas.microsoft.com/office/drawing/2016/5/10/chartex" xmlns:cx5="http://schemas.microsoft.com/office/drawing/2016/5/11/chartex" xmlns:cx6="http://schemas.microsoft.com/office/drawing/2016/5/12/chartex" xmlns:cx7="http://schemas.microsoft.com/office/drawing/2016/5/13/chartex" xmlns:cx8="http://schemas.microsoft.com/office/drawing/2016/5/14/chartex" xmlns:mc="http://schemas.openxmlformats.org/markup-compatibility/2006" xmlns:o="urn:schemas-microsoft-com:office:office" xmlns:r="http://schemas.openxmlformats.org/officeDocument/2006/relationships" xmlns:m="http://schemas.openxmlformats.org/officeDocument/2006/math" xmlns:v="urn:schemas-microsoft-com:vml" xmlns:wp14="http://schemas.microsoft.com/office/word/2010/wordprocessingDrawing" xmlns:wp="http://schemas.openxmlformats.org/drawingml/2006/wordprocessingDrawing" xmlns:w10="urn:schemas-microsoft-com:office:word" xmlns:w="http://schemas.openxmlformats.org/wordprocessingml/2006/main" xmlns:w14="http://schemas.microsoft.com/office/word/2010/wordml" xmlns:w15="http://schemas.microsoft.com/office/word/2012/wordml" xmlns:w16se="http://schemas.microsoft.com/office/word/2015/wordml/symex" xmlns:wpg="http://schemas.microsoft.com/office/word/2010/wordprocessingGroup" xmlns:wpi="http://schemas.microsoft.com/office/word/2010/wordprocessingInk" xmlns:wne="http://schemas.microsoft.com/office/word/2006/wordml" xmlns:wps="http://schemas.microsoft.com/office/word/2010/wordprocessingShape" mc:Ignorable="w14 w15 w16se wp14">
-  <w15:commentEx w15:paraId="72690288" w15:done="0"/>
-  <w15:commentEx w15:paraId="63203922" w15:paraIdParent="72690288" w15:done="0"/>
-</w15:commentsEx>
-</file>
-
 <file path=word/endnotes.xml><?xml version="1.0" encoding="utf-8"?>
-<w:endnotes xmlns:wpc="http://schemas.microsoft.com/office/word/2010/wordprocessingCanvas" xmlns:mc="http://schemas.openxmlformats.org/markup-compatibility/2006" xmlns:o="urn:schemas-microsoft-com:office:office" xmlns:r="http://schemas.openxmlformats.org/officeDocument/2006/relationships" xmlns:m="http://schemas.openxmlformats.org/officeDocument/2006/math" xmlns:v="urn:schemas-microsoft-com:vml" xmlns:wp14="http://schemas.microsoft.com/office/word/2010/wordprocessingDrawing" xmlns:wp="http://schemas.openxmlformats.org/drawingml/2006/wordprocessingDrawing" xmlns:w10="urn:schemas-microsoft-com:office:word" xmlns:w="http://schemas.openxmlformats.org/wordprocessingml/2006/main" xmlns:w14="http://schemas.microsoft.com/office/word/2010/wordml" xmlns:wpg="http://schemas.microsoft.com/office/word/2010/wordprocessingGroup" xmlns:wpi="http://schemas.microsoft.com/office/word/2010/wordprocessingInk" xmlns:wne="http://schemas.microsoft.com/office/word/2006/wordml" xmlns:wps="http://schemas.microsoft.com/office/word/2010/wordprocessingShape" mc:Ignorable="w14 wp14">
+<w:endnotes xmlns:wpc="http://schemas.microsoft.com/office/word/2010/wordprocessingCanvas" xmlns:cx="http://schemas.microsoft.com/office/drawing/2014/chartex" xmlns:cx1="http://schemas.microsoft.com/office/drawing/2015/9/8/chartex" xmlns:cx2="http://schemas.microsoft.com/office/drawing/2015/10/21/chartex" xmlns:cx3="http://schemas.microsoft.com/office/drawing/2016/5/9/chartex" xmlns:cx4="http://schemas.microsoft.com/office/drawing/2016/5/10/chartex" xmlns:cx5="http://schemas.microsoft.com/office/drawing/2016/5/11/chartex" xmlns:cx6="http://schemas.microsoft.com/office/drawing/2016/5/12/chartex" xmlns:cx7="http://schemas.microsoft.com/office/drawing/2016/5/13/chartex" xmlns:cx8="http://schemas.microsoft.com/office/drawing/2016/5/14/chartex" xmlns:mc="http://schemas.openxmlformats.org/markup-compatibility/2006" xmlns:aink="http://schemas.microsoft.com/office/drawing/2016/ink" xmlns:am3d="http://schemas.microsoft.com/office/drawing/2017/model3d" xmlns:o="urn:schemas-microsoft-com:office:office" xmlns:r="http://schemas.openxmlformats.org/officeDocument/2006/relationships" xmlns:m="http://schemas.openxmlformats.org/officeDocument/2006/math" xmlns:v="urn:schemas-microsoft-com:vml" xmlns:wp14="http://schemas.microsoft.com/office/word/2010/wordprocessingDrawing" xmlns:wp="http://schemas.openxmlformats.org/drawingml/2006/wordprocessingDrawing" xmlns:w10="urn:schemas-microsoft-com:office:word" xmlns:w="http://schemas.openxmlformats.org/wordprocessingml/2006/main" xmlns:w14="http://schemas.microsoft.com/office/word/2010/wordml" xmlns:w15="http://schemas.microsoft.com/office/word/2012/wordml" xmlns:w16cid="http://schemas.microsoft.com/office/word/2016/wordml/cid" xmlns:w16se="http://schemas.microsoft.com/office/word/2015/wordml/symex" xmlns:wpg="http://schemas.microsoft.com/office/word/2010/wordprocessingGroup" xmlns:wpi="http://schemas.microsoft.com/office/word/2010/wordprocessingInk" xmlns:wne="http://schemas.microsoft.com/office/word/2006/wordml" xmlns:wps="http://schemas.microsoft.com/office/word/2010/wordprocessingShape" mc:Ignorable="w14 w15 w16se w16cid wp14">
   <w:endnote w:type="separator" w:id="-1">
     <w:p>
       <w:pPr>
@@ -1481,7 +1362,7 @@
 </file>
 
 <file path=word/footnotes.xml><?xml version="1.0" encoding="utf-8"?>
-<w:footnotes xmlns:wpc="http://schemas.microsoft.com/office/word/2010/wordprocessingCanvas" xmlns:mc="http://schemas.openxmlformats.org/markup-compatibility/2006" xmlns:o="urn:schemas-microsoft-com:office:office" xmlns:r="http://schemas.openxmlformats.org/officeDocument/2006/relationships" xmlns:m="http://schemas.openxmlformats.org/officeDocument/2006/math" xmlns:v="urn:schemas-microsoft-com:vml" xmlns:wp14="http://schemas.microsoft.com/office/word/2010/wordprocessingDrawing" xmlns:wp="http://schemas.openxmlformats.org/drawingml/2006/wordprocessingDrawing" xmlns:w10="urn:schemas-microsoft-com:office:word" xmlns:w="http://schemas.openxmlformats.org/wordprocessingml/2006/main" xmlns:w14="http://schemas.microsoft.com/office/word/2010/wordml" xmlns:wpg="http://schemas.microsoft.com/office/word/2010/wordprocessingGroup" xmlns:wpi="http://schemas.microsoft.com/office/word/2010/wordprocessingInk" xmlns:wne="http://schemas.microsoft.com/office/word/2006/wordml" xmlns:wps="http://schemas.microsoft.com/office/word/2010/wordprocessingShape" mc:Ignorable="w14 wp14">
+<w:footnotes xmlns:wpc="http://schemas.microsoft.com/office/word/2010/wordprocessingCanvas" xmlns:cx="http://schemas.microsoft.com/office/drawing/2014/chartex" xmlns:cx1="http://schemas.microsoft.com/office/drawing/2015/9/8/chartex" xmlns:cx2="http://schemas.microsoft.com/office/drawing/2015/10/21/chartex" xmlns:cx3="http://schemas.microsoft.com/office/drawing/2016/5/9/chartex" xmlns:cx4="http://schemas.microsoft.com/office/drawing/2016/5/10/chartex" xmlns:cx5="http://schemas.microsoft.com/office/drawing/2016/5/11/chartex" xmlns:cx6="http://schemas.microsoft.com/office/drawing/2016/5/12/chartex" xmlns:cx7="http://schemas.microsoft.com/office/drawing/2016/5/13/chartex" xmlns:cx8="http://schemas.microsoft.com/office/drawing/2016/5/14/chartex" xmlns:mc="http://schemas.openxmlformats.org/markup-compatibility/2006" xmlns:aink="http://schemas.microsoft.com/office/drawing/2016/ink" xmlns:am3d="http://schemas.microsoft.com/office/drawing/2017/model3d" xmlns:o="urn:schemas-microsoft-com:office:office" xmlns:r="http://schemas.openxmlformats.org/officeDocument/2006/relationships" xmlns:m="http://schemas.openxmlformats.org/officeDocument/2006/math" xmlns:v="urn:schemas-microsoft-com:vml" xmlns:wp14="http://schemas.microsoft.com/office/word/2010/wordprocessingDrawing" xmlns:wp="http://schemas.openxmlformats.org/drawingml/2006/wordprocessingDrawing" xmlns:w10="urn:schemas-microsoft-com:office:word" xmlns:w="http://schemas.openxmlformats.org/wordprocessingml/2006/main" xmlns:w14="http://schemas.microsoft.com/office/word/2010/wordml" xmlns:w15="http://schemas.microsoft.com/office/word/2012/wordml" xmlns:w16cid="http://schemas.microsoft.com/office/word/2016/wordml/cid" xmlns:w16se="http://schemas.microsoft.com/office/word/2015/wordml/symex" xmlns:wpg="http://schemas.microsoft.com/office/word/2010/wordprocessingGroup" xmlns:wpi="http://schemas.microsoft.com/office/word/2010/wordprocessingInk" xmlns:wne="http://schemas.microsoft.com/office/word/2006/wordml" xmlns:wps="http://schemas.microsoft.com/office/word/2010/wordprocessingShape" mc:Ignorable="w14 w15 w16se w16cid wp14">
   <w:footnote w:type="separator" w:id="-1">
     <w:p>
       <w:pPr>
@@ -1505,16 +1386,8 @@
 </w:footnotes>
 </file>
 
-<file path=word/people.xml><?xml version="1.0" encoding="utf-8"?>
-<w15:people xmlns:wpc="http://schemas.microsoft.com/office/word/2010/wordprocessingCanvas" xmlns:cx="http://schemas.microsoft.com/office/drawing/2014/chartex" xmlns:cx1="http://schemas.microsoft.com/office/drawing/2015/9/8/chartex" xmlns:cx2="http://schemas.microsoft.com/office/drawing/2015/10/21/chartex" xmlns:cx3="http://schemas.microsoft.com/office/drawing/2016/5/9/chartex" xmlns:cx4="http://schemas.microsoft.com/office/drawing/2016/5/10/chartex" xmlns:cx5="http://schemas.microsoft.com/office/drawing/2016/5/11/chartex" xmlns:cx6="http://schemas.microsoft.com/office/drawing/2016/5/12/chartex" xmlns:cx7="http://schemas.microsoft.com/office/drawing/2016/5/13/chartex" xmlns:cx8="http://schemas.microsoft.com/office/drawing/2016/5/14/chartex" xmlns:mc="http://schemas.openxmlformats.org/markup-compatibility/2006" xmlns:o="urn:schemas-microsoft-com:office:office" xmlns:r="http://schemas.openxmlformats.org/officeDocument/2006/relationships" xmlns:m="http://schemas.openxmlformats.org/officeDocument/2006/math" xmlns:v="urn:schemas-microsoft-com:vml" xmlns:wp14="http://schemas.microsoft.com/office/word/2010/wordprocessingDrawing" xmlns:wp="http://schemas.openxmlformats.org/drawingml/2006/wordprocessingDrawing" xmlns:w10="urn:schemas-microsoft-com:office:word" xmlns:w="http://schemas.openxmlformats.org/wordprocessingml/2006/main" xmlns:w14="http://schemas.microsoft.com/office/word/2010/wordml" xmlns:w15="http://schemas.microsoft.com/office/word/2012/wordml" xmlns:w16se="http://schemas.microsoft.com/office/word/2015/wordml/symex" xmlns:wpg="http://schemas.microsoft.com/office/word/2010/wordprocessingGroup" xmlns:wpi="http://schemas.microsoft.com/office/word/2010/wordprocessingInk" xmlns:wne="http://schemas.microsoft.com/office/word/2006/wordml" xmlns:wps="http://schemas.microsoft.com/office/word/2010/wordprocessingShape" mc:Ignorable="w14 w15 w16se wp14">
-  <w15:person w15:author="sporeray phoenix">
-    <w15:presenceInfo w15:providerId="Windows Live" w15:userId="1a9ab53e08652da1"/>
-  </w15:person>
-</w15:people>
-</file>
-
 <file path=word/styles.xml><?xml version="1.0" encoding="utf-8"?>
-<w:styles xmlns:mc="http://schemas.openxmlformats.org/markup-compatibility/2006" xmlns:r="http://schemas.openxmlformats.org/officeDocument/2006/relationships" xmlns:w="http://schemas.openxmlformats.org/wordprocessingml/2006/main" xmlns:w14="http://schemas.microsoft.com/office/word/2010/wordml" mc:Ignorable="w14">
+<w:styles xmlns:mc="http://schemas.openxmlformats.org/markup-compatibility/2006" xmlns:r="http://schemas.openxmlformats.org/officeDocument/2006/relationships" xmlns:w="http://schemas.openxmlformats.org/wordprocessingml/2006/main" xmlns:w14="http://schemas.microsoft.com/office/word/2010/wordml" xmlns:w15="http://schemas.microsoft.com/office/word/2012/wordml" xmlns:w16cid="http://schemas.microsoft.com/office/word/2016/wordml/cid" xmlns:w16se="http://schemas.microsoft.com/office/word/2015/wordml/symex" mc:Ignorable="w14 w15 w16se w16cid">
   <w:docDefaults>
     <w:rPrDefault>
       <w:rPr>
@@ -1530,544 +1403,382 @@
       </w:pPr>
     </w:pPrDefault>
   </w:docDefaults>
-  <w:latentStyles w:defLockedState="0" w:defUIPriority="99" w:defSemiHidden="1" w:defUnhideWhenUsed="1" w:defQFormat="0" w:count="267">
-    <w:lsdException w:name="Normal" w:semiHidden="0" w:uiPriority="0" w:unhideWhenUsed="0" w:qFormat="1"/>
-    <w:lsdException w:name="heading 1" w:semiHidden="0" w:uiPriority="9" w:unhideWhenUsed="0" w:qFormat="1"/>
-    <w:lsdException w:name="heading 2" w:uiPriority="9" w:qFormat="1"/>
-    <w:lsdException w:name="heading 3" w:uiPriority="9" w:qFormat="1"/>
-    <w:lsdException w:name="heading 4" w:uiPriority="9" w:qFormat="1"/>
-    <w:lsdException w:name="heading 5" w:uiPriority="9" w:qFormat="1"/>
-    <w:lsdException w:name="heading 6" w:uiPriority="9" w:qFormat="1"/>
-    <w:lsdException w:name="heading 7" w:uiPriority="9" w:qFormat="1"/>
-    <w:lsdException w:name="heading 8" w:uiPriority="9" w:qFormat="1"/>
-    <w:lsdException w:name="heading 9" w:uiPriority="9" w:qFormat="1"/>
-    <w:lsdException w:name="toc 1" w:uiPriority="39"/>
-    <w:lsdException w:name="toc 2" w:uiPriority="39"/>
-    <w:lsdException w:name="toc 3" w:uiPriority="39"/>
-    <w:lsdException w:name="toc 4" w:uiPriority="39"/>
-    <w:lsdException w:name="toc 5" w:uiPriority="39"/>
-    <w:lsdException w:name="toc 6" w:uiPriority="39"/>
-    <w:lsdException w:name="toc 7" w:uiPriority="39"/>
-    <w:lsdException w:name="toc 8" w:uiPriority="39"/>
-    <w:lsdException w:name="toc 9" w:uiPriority="39"/>
-    <w:lsdException w:name="caption" w:uiPriority="35" w:qFormat="1"/>
-    <w:lsdException w:name="Title" w:semiHidden="0" w:uiPriority="10" w:unhideWhenUsed="0" w:qFormat="1"/>
-    <w:lsdException w:name="Default Paragraph Font" w:uiPriority="1"/>
-    <w:lsdException w:name="Subtitle" w:semiHidden="0" w:uiPriority="11" w:unhideWhenUsed="0" w:qFormat="1"/>
-    <w:lsdException w:name="Strong" w:semiHidden="0" w:uiPriority="22" w:unhideWhenUsed="0" w:qFormat="1"/>
-    <w:lsdException w:name="Emphasis" w:semiHidden="0" w:uiPriority="20" w:unhideWhenUsed="0" w:qFormat="1"/>
-    <w:lsdException w:name="Table Grid" w:uiPriority="39"/>
-    <w:lsdException w:name="Placeholder Text" w:unhideWhenUsed="0"/>
-    <w:lsdException w:name="No Spacing" w:semiHidden="0" w:uiPriority="1" w:unhideWhenUsed="0" w:qFormat="1"/>
-    <w:lsdException w:name="Light Shading" w:semiHidden="0" w:uiPriority="60" w:unhideWhenUsed="0"/>
-    <w:lsdException w:name="Light List" w:semiHidden="0" w:uiPriority="61" w:unhideWhenUsed="0"/>
-    <w:lsdException w:name="Light Grid" w:semiHidden="0" w:uiPriority="62" w:unhideWhenUsed="0"/>
-    <w:lsdException w:name="Medium Shading 1" w:semiHidden="0" w:uiPriority="63" w:unhideWhenUsed="0"/>
-    <w:lsdException w:name="Medium Shading 2" w:semiHidden="0" w:uiPriority="64" w:unhideWhenUsed="0"/>
-    <w:lsdException w:name="Medium List 1" w:semiHidden="0" w:uiPriority="65" w:unhideWhenUsed="0"/>
-    <w:lsdException w:name="Medium List 2" w:semiHidden="0" w:uiPriority="66" w:unhideWhenUsed="0"/>
-    <w:lsdException w:name="Medium Grid 1" w:semiHidden="0" w:uiPriority="67" w:unhideWhenUsed="0"/>
-    <w:lsdException w:name="Medium Grid 2" w:semiHidden="0" w:uiPriority="68" w:unhideWhenUsed="0"/>
-    <w:lsdException w:name="Medium Grid 3" w:semiHidden="0" w:uiPriority="69" w:unhideWhenUsed="0"/>
-    <w:lsdException w:name="Dark List" w:semiHidden="0" w:uiPriority="70" w:unhideWhenUsed="0"/>
-    <w:lsdException w:name="Colorful Shading" w:semiHidden="0" w:uiPriority="71" w:unhideWhenUsed="0"/>
-    <w:lsdException w:name="Colorful List" w:semiHidden="0" w:uiPriority="72" w:unhideWhenUsed="0"/>
-    <w:lsdException w:name="Colorful Grid" w:semiHidden="0" w:uiPriority="73" w:unhideWhenUsed="0"/>
-    <w:lsdException w:name="Light Shading Accent 1" w:semiHidden="0" w:uiPriority="60" w:unhideWhenUsed="0"/>
-    <w:lsdException w:name="Light List Accent 1" w:semiHidden="0" w:uiPriority="61" w:unhideWhenUsed="0"/>
-    <w:lsdException w:name="Light Grid Accent 1" w:semiHidden="0" w:uiPriority="62" w:unhideWhenUsed="0"/>
-    <w:lsdException w:name="Medium Shading 1 Accent 1" w:semiHidden="0" w:uiPriority="63" w:unhideWhenUsed="0"/>
-    <w:lsdException w:name="Medium Shading 2 Accent 1" w:semiHidden="0" w:uiPriority="64" w:unhideWhenUsed="0"/>
-    <w:lsdException w:name="Medium List 1 Accent 1" w:semiHidden="0" w:uiPriority="65" w:unhideWhenUsed="0"/>
-    <w:lsdException w:name="Revision" w:unhideWhenUsed="0"/>
-    <w:lsdException w:name="List Paragraph" w:semiHidden="0" w:uiPriority="34" w:unhideWhenUsed="0" w:qFormat="1"/>
-    <w:lsdException w:name="Quote" w:semiHidden="0" w:uiPriority="29" w:unhideWhenUsed="0" w:qFormat="1"/>
-    <w:lsdException w:name="Intense Quote" w:semiHidden="0" w:uiPriority="30" w:unhideWhenUsed="0" w:qFormat="1"/>
-    <w:lsdException w:name="Medium List 2 Accent 1" w:semiHidden="0" w:uiPriority="66" w:unhideWhenUsed="0"/>
-    <w:lsdException w:name="Medium Grid 1 Accent 1" w:semiHidden="0" w:uiPriority="67" w:unhideWhenUsed="0"/>
-    <w:lsdException w:name="Medium Grid 2 Accent 1" w:semiHidden="0" w:uiPriority="68" w:unhideWhenUsed="0"/>
-    <w:lsdException w:name="Medium Grid 3 Accent 1" w:semiHidden="0" w:uiPriority="69" w:unhideWhenUsed="0"/>
-    <w:lsdException w:name="Dark List Accent 1" w:semiHidden="0" w:uiPriority="70" w:unhideWhenUsed="0"/>
-    <w:lsdException w:name="Colorful Shading Accent 1" w:semiHidden="0" w:uiPriority="71" w:unhideWhenUsed="0"/>
-    <w:lsdException w:name="Colorful List Accent 1" w:semiHidden="0" w:uiPriority="72" w:unhideWhenUsed="0"/>
-    <w:lsdException w:name="Colorful Grid Accent 1" w:semiHidden="0" w:uiPriority="73" w:unhideWhenUsed="0"/>
-    <w:lsdException w:name="Light Shading Accent 2" w:semiHidden="0" w:uiPriority="60" w:unhideWhenUsed="0"/>
-    <w:lsdException w:name="Light List Accent 2" w:semiHidden="0" w:uiPriority="61" w:unhideWhenUsed="0"/>
-    <w:lsdException w:name="Light Grid Accent 2" w:semiHidden="0" w:uiPriority="62" w:unhideWhenUsed="0"/>
-    <w:lsdException w:name="Medium Shading 1 Accent 2" w:semiHidden="0" w:uiPriority="63" w:unhideWhenUsed="0"/>
-    <w:lsdException w:name="Medium Shading 2 Accent 2" w:semiHidden="0" w:uiPriority="64" w:unhideWhenUsed="0"/>
-    <w:lsdException w:name="Medium List 1 Accent 2" w:semiHidden="0" w:uiPriority="65" w:unhideWhenUsed="0"/>
-    <w:lsdException w:name="Medium List 2 Accent 2" w:semiHidden="0" w:uiPriority="66" w:unhideWhenUsed="0"/>
-    <w:lsdException w:name="Medium Grid 1 Accent 2" w:semiHidden="0" w:uiPriority="67" w:unhideWhenUsed="0"/>
-    <w:lsdException w:name="Medium Grid 2 Accent 2" w:semiHidden="0" w:uiPriority="68" w:unhideWhenUsed="0"/>
-    <w:lsdException w:name="Medium Grid 3 Accent 2" w:semiHidden="0" w:uiPriority="69" w:unhideWhenUsed="0"/>
-    <w:lsdException w:name="Dark List Accent 2" w:semiHidden="0" w:uiPriority="70" w:unhideWhenUsed="0"/>
-    <w:lsdException w:name="Colorful Shading Accent 2" w:semiHidden="0" w:uiPriority="71" w:unhideWhenUsed="0"/>
-    <w:lsdException w:name="Colorful List Accent 2" w:semiHidden="0" w:uiPriority="72" w:unhideWhenUsed="0"/>
-    <w:lsdException w:name="Colorful Grid Accent 2" w:semiHidden="0" w:uiPriority="73" w:unhideWhenUsed="0"/>
-    <w:lsdException w:name="Light Shading Accent 3" w:semiHidden="0" w:uiPriority="60" w:unhideWhenUsed="0"/>
-    <w:lsdException w:name="Light List Accent 3" w:semiHidden="0" w:uiPriority="61" w:unhideWhenUsed="0"/>
-    <w:lsdException w:name="Light Grid Accent 3" w:semiHidden="0" w:uiPriority="62" w:unhideWhenUsed="0"/>
-    <w:lsdException w:name="Medium Shading 1 Accent 3" w:semiHidden="0" w:uiPriority="63" w:unhideWhenUsed="0"/>
-    <w:lsdException w:name="Medium Shading 2 Accent 3" w:semiHidden="0" w:uiPriority="64" w:unhideWhenUsed="0"/>
-    <w:lsdException w:name="Medium List 1 Accent 3" w:semiHidden="0" w:uiPriority="65" w:unhideWhenUsed="0"/>
-    <w:lsdException w:name="Medium List 2 Accent 3" w:semiHidden="0" w:uiPriority="66" w:unhideWhenUsed="0"/>
-    <w:lsdException w:name="Medium Grid 1 Accent 3" w:semiHidden="0" w:uiPriority="67" w:unhideWhenUsed="0"/>
-    <w:lsdException w:name="Medium Grid 2 Accent 3" w:semiHidden="0" w:uiPriority="68" w:unhideWhenUsed="0"/>
-    <w:lsdException w:name="Medium Grid 3 Accent 3" w:semiHidden="0" w:uiPriority="69" w:unhideWhenUsed="0"/>
-    <w:lsdException w:name="Dark List Accent 3" w:semiHidden="0" w:uiPriority="70" w:unhideWhenUsed="0"/>
-    <w:lsdException w:name="Colorful Shading Accent 3" w:semiHidden="0" w:uiPriority="71" w:unhideWhenUsed="0"/>
-    <w:lsdException w:name="Colorful List Accent 3" w:semiHidden="0" w:uiPriority="72" w:unhideWhenUsed="0"/>
-    <w:lsdException w:name="Colorful Grid Accent 3" w:semiHidden="0" w:uiPriority="73" w:unhideWhenUsed="0"/>
-    <w:lsdException w:name="Light Shading Accent 4" w:semiHidden="0" w:uiPriority="60" w:unhideWhenUsed="0"/>
-    <w:lsdException w:name="Light List Accent 4" w:semiHidden="0" w:uiPriority="61" w:unhideWhenUsed="0"/>
-    <w:lsdException w:name="Light Grid Accent 4" w:semiHidden="0" w:uiPriority="62" w:unhideWhenUsed="0"/>
-    <w:lsdException w:name="Medium Shading 1 Accent 4" w:semiHidden="0" w:uiPriority="63" w:unhideWhenUsed="0"/>
-    <w:lsdException w:name="Medium Shading 2 Accent 4" w:semiHidden="0" w:uiPriority="64" w:unhideWhenUsed="0"/>
-    <w:lsdException w:name="Medium List 1 Accent 4" w:semiHidden="0" w:uiPriority="65" w:unhideWhenUsed="0"/>
-    <w:lsdException w:name="Medium List 2 Accent 4" w:semiHidden="0" w:uiPriority="66" w:unhideWhenUsed="0"/>
-    <w:lsdException w:name="Medium Grid 1 Accent 4" w:semiHidden="0" w:uiPriority="67" w:unhideWhenUsed="0"/>
-    <w:lsdException w:name="Medium Grid 2 Accent 4" w:semiHidden="0" w:uiPriority="68" w:unhideWhenUsed="0"/>
-    <w:lsdException w:name="Medium Grid 3 Accent 4" w:semiHidden="0" w:uiPriority="69" w:unhideWhenUsed="0"/>
-    <w:lsdException w:name="Dark List Accent 4" w:semiHidden="0" w:uiPriority="70" w:unhideWhenUsed="0"/>
-    <w:lsdException w:name="Colorful Shading Accent 4" w:semiHidden="0" w:uiPriority="71" w:unhideWhenUsed="0"/>
-    <w:lsdException w:name="Colorful List Accent 4" w:semiHidden="0" w:uiPriority="72" w:unhideWhenUsed="0"/>
-    <w:lsdException w:name="Colorful Grid Accent 4" w:semiHidden="0" w:uiPriority="73" w:unhideWhenUsed="0"/>
-    <w:lsdException w:name="Light Shading Accent 5" w:semiHidden="0" w:uiPriority="60" w:unhideWhenUsed="0"/>
-    <w:lsdException w:name="Light List Accent 5" w:semiHidden="0" w:uiPriority="61" w:unhideWhenUsed="0"/>
-    <w:lsdException w:name="Light Grid Accent 5" w:semiHidden="0" w:uiPriority="62" w:unhideWhenUsed="0"/>
-    <w:lsdException w:name="Medium Shading 1 Accent 5" w:semiHidden="0" w:uiPriority="63" w:unhideWhenUsed="0"/>
-    <w:lsdException w:name="Medium Shading 2 Accent 5" w:semiHidden="0" w:uiPriority="64" w:unhideWhenUsed="0"/>
-    <w:lsdException w:name="Medium List 1 Accent 5" w:semiHidden="0" w:uiPriority="65" w:unhideWhenUsed="0"/>
-    <w:lsdException w:name="Medium List 2 Accent 5" w:semiHidden="0" w:uiPriority="66" w:unhideWhenUsed="0"/>
-    <w:lsdException w:name="Medium Grid 1 Accent 5" w:semiHidden="0" w:uiPriority="67" w:unhideWhenUsed="0"/>
-    <w:lsdException w:name="Medium Grid 2 Accent 5" w:semiHidden="0" w:uiPriority="68" w:unhideWhenUsed="0"/>
-    <w:lsdException w:name="Medium Grid 3 Accent 5" w:semiHidden="0" w:uiPriority="69" w:unhideWhenUsed="0"/>
-    <w:lsdException w:name="Dark List Accent 5" w:semiHidden="0" w:uiPriority="70" w:unhideWhenUsed="0"/>
-    <w:lsdException w:name="Colorful Shading Accent 5" w:semiHidden="0" w:uiPriority="71" w:unhideWhenUsed="0"/>
-    <w:lsdException w:name="Colorful List Accent 5" w:semiHidden="0" w:uiPriority="72" w:unhideWhenUsed="0"/>
-    <w:lsdException w:name="Colorful Grid Accent 5" w:semiHidden="0" w:uiPriority="73" w:unhideWhenUsed="0"/>
-    <w:lsdException w:name="Light Shading Accent 6" w:semiHidden="0" w:uiPriority="60" w:unhideWhenUsed="0"/>
-    <w:lsdException w:name="Light List Accent 6" w:semiHidden="0" w:uiPriority="61" w:unhideWhenUsed="0"/>
-    <w:lsdException w:name="Light Grid Accent 6" w:semiHidden="0" w:uiPriority="62" w:unhideWhenUsed="0"/>
-    <w:lsdException w:name="Medium Shading 1 Accent 6" w:semiHidden="0" w:uiPriority="63" w:unhideWhenUsed="0"/>
-    <w:lsdException w:name="Medium Shading 2 Accent 6" w:semiHidden="0" w:uiPriority="64" w:unhideWhenUsed="0"/>
-    <w:lsdException w:name="Medium List 1 Accent 6" w:semiHidden="0" w:uiPriority="65" w:unhideWhenUsed="0"/>
-    <w:lsdException w:name="Medium List 2 Accent 6" w:semiHidden="0" w:uiPriority="66" w:unhideWhenUsed="0"/>
-    <w:lsdException w:name="Medium Grid 1 Accent 6" w:semiHidden="0" w:uiPriority="67" w:unhideWhenUsed="0"/>
-    <w:lsdException w:name="Medium Grid 2 Accent 6" w:semiHidden="0" w:uiPriority="68" w:unhideWhenUsed="0"/>
-    <w:lsdException w:name="Medium Grid 3 Accent 6" w:semiHidden="0" w:uiPriority="69" w:unhideWhenUsed="0"/>
-    <w:lsdException w:name="Dark List Accent 6" w:semiHidden="0" w:uiPriority="70" w:unhideWhenUsed="0"/>
-    <w:lsdException w:name="Colorful Shading Accent 6" w:semiHidden="0" w:uiPriority="71" w:unhideWhenUsed="0"/>
-    <w:lsdException w:name="Colorful List Accent 6" w:semiHidden="0" w:uiPriority="72" w:unhideWhenUsed="0"/>
-    <w:lsdException w:name="Colorful Grid Accent 6" w:semiHidden="0" w:uiPriority="73" w:unhideWhenUsed="0"/>
-    <w:lsdException w:name="Subtle Emphasis" w:semiHidden="0" w:uiPriority="19" w:unhideWhenUsed="0" w:qFormat="1"/>
-    <w:lsdException w:name="Intense Emphasis" w:semiHidden="0" w:uiPriority="21" w:unhideWhenUsed="0" w:qFormat="1"/>
-    <w:lsdException w:name="Subtle Reference" w:semiHidden="0" w:uiPriority="31" w:unhideWhenUsed="0" w:qFormat="1"/>
-    <w:lsdException w:name="Intense Reference" w:semiHidden="0" w:uiPriority="32" w:unhideWhenUsed="0" w:qFormat="1"/>
-    <w:lsdException w:name="Book Title" w:semiHidden="0" w:uiPriority="33" w:unhideWhenUsed="0" w:qFormat="1"/>
-    <w:lsdException w:name="Bibliography" w:uiPriority="37"/>
-    <w:lsdException w:name="TOC Heading" w:uiPriority="39" w:qFormat="1"/>
-  </w:latentStyles>
-  <w:style w:type="paragraph" w:default="1" w:styleId="Normal">
-    <w:name w:val="Normal"/>
-    <w:qFormat/>
-  </w:style>
-  <w:style w:type="paragraph" w:styleId="Heading1">
-    <w:name w:val="heading 1"/>
-    <w:basedOn w:val="Normal"/>
-    <w:next w:val="Normal"/>
-    <w:link w:val="Heading1Char"/>
-    <w:uiPriority w:val="9"/>
-    <w:qFormat/>
-    <w:rsid w:val="00100916"/>
-    <w:pPr>
-      <w:keepNext/>
-      <w:keepLines/>
-      <w:spacing w:before="240" w:after="0"/>
-      <w:outlineLvl w:val="0"/>
-    </w:pPr>
-    <w:rPr>
-      <w:rFonts w:asciiTheme="majorHAnsi" w:eastAsiaTheme="majorEastAsia" w:hAnsiTheme="majorHAnsi" w:cstheme="majorBidi"/>
-      <w:color w:val="2F5496" w:themeColor="accent1" w:themeShade="BF"/>
-      <w:sz w:val="32"/>
-      <w:szCs w:val="32"/>
-    </w:rPr>
-  </w:style>
-  <w:style w:type="character" w:default="1" w:styleId="DefaultParagraphFont">
-    <w:name w:val="Default Paragraph Font"/>
-    <w:uiPriority w:val="1"/>
-    <w:semiHidden/>
-    <w:unhideWhenUsed/>
-  </w:style>
-  <w:style w:type="table" w:default="1" w:styleId="TableNormal">
-    <w:name w:val="Normal Table"/>
-    <w:uiPriority w:val="99"/>
-    <w:semiHidden/>
-    <w:unhideWhenUsed/>
-    <w:tblPr>
-      <w:tblInd w:w="0" w:type="dxa"/>
-      <w:tblCellMar>
-        <w:top w:w="0" w:type="dxa"/>
-        <w:left w:w="108" w:type="dxa"/>
-        <w:bottom w:w="0" w:type="dxa"/>
-        <w:right w:w="108" w:type="dxa"/>
-      </w:tblCellMar>
-    </w:tblPr>
-  </w:style>
-  <w:style w:type="numbering" w:default="1" w:styleId="NoList">
-    <w:name w:val="No List"/>
-    <w:uiPriority w:val="99"/>
-    <w:semiHidden/>
-    <w:unhideWhenUsed/>
-  </w:style>
-  <w:style w:type="paragraph" w:styleId="Title">
-    <w:name w:val="Title"/>
-    <w:basedOn w:val="Normal"/>
-    <w:next w:val="Normal"/>
-    <w:link w:val="TitleChar"/>
-    <w:uiPriority w:val="10"/>
-    <w:qFormat/>
-    <w:rsid w:val="00CE40B4"/>
-    <w:pPr>
-      <w:spacing w:after="0" w:line="240" w:lineRule="auto"/>
-      <w:contextualSpacing/>
-    </w:pPr>
-    <w:rPr>
-      <w:rFonts w:asciiTheme="majorHAnsi" w:eastAsiaTheme="majorEastAsia" w:hAnsiTheme="majorHAnsi" w:cstheme="majorBidi"/>
-      <w:spacing w:val="-10"/>
-      <w:kern w:val="28"/>
-      <w:sz w:val="56"/>
-      <w:szCs w:val="56"/>
-    </w:rPr>
-  </w:style>
-  <w:style w:type="character" w:customStyle="1" w:styleId="TitleChar">
-    <w:name w:val="Title Char"/>
-    <w:basedOn w:val="DefaultParagraphFont"/>
-    <w:link w:val="Title"/>
-    <w:uiPriority w:val="10"/>
-    <w:rsid w:val="00CE40B4"/>
-    <w:rPr>
-      <w:rFonts w:asciiTheme="majorHAnsi" w:eastAsiaTheme="majorEastAsia" w:hAnsiTheme="majorHAnsi" w:cstheme="majorBidi"/>
-      <w:spacing w:val="-10"/>
-      <w:kern w:val="28"/>
-      <w:sz w:val="56"/>
-      <w:szCs w:val="56"/>
-    </w:rPr>
-  </w:style>
-  <w:style w:type="paragraph" w:styleId="Header">
-    <w:name w:val="header"/>
-    <w:basedOn w:val="Normal"/>
-    <w:link w:val="HeaderChar"/>
-    <w:uiPriority w:val="99"/>
-    <w:unhideWhenUsed/>
-    <w:rsid w:val="000E72A5"/>
-    <w:pPr>
-      <w:tabs>
-        <w:tab w:val="center" w:pos="4513"/>
-        <w:tab w:val="right" w:pos="9026"/>
-      </w:tabs>
-      <w:spacing w:after="0" w:line="240" w:lineRule="auto"/>
-    </w:pPr>
-  </w:style>
-  <w:style w:type="character" w:customStyle="1" w:styleId="HeaderChar">
-    <w:name w:val="Header Char"/>
-    <w:basedOn w:val="DefaultParagraphFont"/>
-    <w:link w:val="Header"/>
-    <w:uiPriority w:val="99"/>
-    <w:rsid w:val="000E72A5"/>
-  </w:style>
-  <w:style w:type="paragraph" w:styleId="Footer">
-    <w:name w:val="footer"/>
-    <w:basedOn w:val="Normal"/>
-    <w:link w:val="FooterChar"/>
-    <w:uiPriority w:val="99"/>
-    <w:unhideWhenUsed/>
-    <w:rsid w:val="000E72A5"/>
-    <w:pPr>
-      <w:tabs>
-        <w:tab w:val="center" w:pos="4513"/>
-        <w:tab w:val="right" w:pos="9026"/>
-      </w:tabs>
-      <w:spacing w:after="0" w:line="240" w:lineRule="auto"/>
-    </w:pPr>
-  </w:style>
-  <w:style w:type="character" w:customStyle="1" w:styleId="FooterChar">
-    <w:name w:val="Footer Char"/>
-    <w:basedOn w:val="DefaultParagraphFont"/>
-    <w:link w:val="Footer"/>
-    <w:uiPriority w:val="99"/>
-    <w:rsid w:val="000E72A5"/>
-  </w:style>
-  <w:style w:type="character" w:customStyle="1" w:styleId="Heading1Char">
-    <w:name w:val="Heading 1 Char"/>
-    <w:basedOn w:val="DefaultParagraphFont"/>
-    <w:link w:val="Heading1"/>
-    <w:uiPriority w:val="9"/>
-    <w:rsid w:val="00100916"/>
-    <w:rPr>
-      <w:rFonts w:asciiTheme="majorHAnsi" w:eastAsiaTheme="majorEastAsia" w:hAnsiTheme="majorHAnsi" w:cstheme="majorBidi"/>
-      <w:color w:val="2F5496" w:themeColor="accent1" w:themeShade="BF"/>
-      <w:sz w:val="32"/>
-      <w:szCs w:val="32"/>
-    </w:rPr>
-  </w:style>
-  <w:style w:type="character" w:styleId="CommentReference">
-    <w:name w:val="annotation reference"/>
-    <w:basedOn w:val="DefaultParagraphFont"/>
-    <w:uiPriority w:val="99"/>
-    <w:semiHidden/>
-    <w:unhideWhenUsed/>
-    <w:rsid w:val="00100916"/>
-    <w:rPr>
-      <w:sz w:val="16"/>
-      <w:szCs w:val="16"/>
-    </w:rPr>
-  </w:style>
-  <w:style w:type="paragraph" w:styleId="CommentText">
-    <w:name w:val="annotation text"/>
-    <w:basedOn w:val="Normal"/>
-    <w:link w:val="CommentTextChar"/>
-    <w:uiPriority w:val="99"/>
-    <w:semiHidden/>
-    <w:unhideWhenUsed/>
-    <w:rsid w:val="00100916"/>
-    <w:pPr>
-      <w:spacing w:line="240" w:lineRule="auto"/>
-    </w:pPr>
-    <w:rPr>
-      <w:sz w:val="20"/>
-      <w:szCs w:val="20"/>
-    </w:rPr>
-  </w:style>
-  <w:style w:type="character" w:customStyle="1" w:styleId="CommentTextChar">
-    <w:name w:val="Comment Text Char"/>
-    <w:basedOn w:val="DefaultParagraphFont"/>
-    <w:link w:val="CommentText"/>
-    <w:uiPriority w:val="99"/>
-    <w:semiHidden/>
-    <w:rsid w:val="00100916"/>
-    <w:rPr>
-      <w:sz w:val="20"/>
-      <w:szCs w:val="20"/>
-    </w:rPr>
-  </w:style>
-  <w:style w:type="paragraph" w:styleId="CommentSubject">
-    <w:name w:val="annotation subject"/>
-    <w:basedOn w:val="CommentText"/>
-    <w:next w:val="CommentText"/>
-    <w:link w:val="CommentSubjectChar"/>
-    <w:uiPriority w:val="99"/>
-    <w:semiHidden/>
-    <w:unhideWhenUsed/>
-    <w:rsid w:val="00100916"/>
-    <w:rPr>
-      <w:b/>
-      <w:bCs/>
-    </w:rPr>
-  </w:style>
-  <w:style w:type="character" w:customStyle="1" w:styleId="CommentSubjectChar">
-    <w:name w:val="Comment Subject Char"/>
-    <w:basedOn w:val="CommentTextChar"/>
-    <w:link w:val="CommentSubject"/>
-    <w:uiPriority w:val="99"/>
-    <w:semiHidden/>
-    <w:rsid w:val="00100916"/>
-    <w:rPr>
-      <w:b/>
-      <w:bCs/>
-      <w:sz w:val="20"/>
-      <w:szCs w:val="20"/>
-    </w:rPr>
-  </w:style>
-  <w:style w:type="paragraph" w:styleId="BalloonText">
-    <w:name w:val="Balloon Text"/>
-    <w:basedOn w:val="Normal"/>
-    <w:link w:val="BalloonTextChar"/>
-    <w:uiPriority w:val="99"/>
-    <w:semiHidden/>
-    <w:unhideWhenUsed/>
-    <w:rsid w:val="00100916"/>
-    <w:pPr>
-      <w:spacing w:after="0" w:line="240" w:lineRule="auto"/>
-    </w:pPr>
-    <w:rPr>
-      <w:rFonts w:ascii="Segoe UI" w:hAnsi="Segoe UI" w:cs="Segoe UI"/>
-      <w:sz w:val="18"/>
-      <w:szCs w:val="18"/>
-    </w:rPr>
-  </w:style>
-  <w:style w:type="character" w:customStyle="1" w:styleId="BalloonTextChar">
-    <w:name w:val="Balloon Text Char"/>
-    <w:basedOn w:val="DefaultParagraphFont"/>
-    <w:link w:val="BalloonText"/>
-    <w:uiPriority w:val="99"/>
-    <w:semiHidden/>
-    <w:rsid w:val="00100916"/>
-    <w:rPr>
-      <w:rFonts w:ascii="Segoe UI" w:hAnsi="Segoe UI" w:cs="Segoe UI"/>
-      <w:sz w:val="18"/>
-      <w:szCs w:val="18"/>
-    </w:rPr>
-  </w:style>
-</w:styles>
-</file>
-
-<file path=word/stylesWithEffects.xml><?xml version="1.0" encoding="utf-8"?>
-<w:styles xmlns:wpc="http://schemas.microsoft.com/office/word/2010/wordprocessingCanvas" xmlns:mc="http://schemas.openxmlformats.org/markup-compatibility/2006" xmlns:o="urn:schemas-microsoft-com:office:office" xmlns:r="http://schemas.openxmlformats.org/officeDocument/2006/relationships" xmlns:m="http://schemas.openxmlformats.org/officeDocument/2006/math" xmlns:v="urn:schemas-microsoft-com:vml" xmlns:wp14="http://schemas.microsoft.com/office/word/2010/wordprocessingDrawing" xmlns:wp="http://schemas.openxmlformats.org/drawingml/2006/wordprocessingDrawing" xmlns:w10="urn:schemas-microsoft-com:office:word" xmlns:w="http://schemas.openxmlformats.org/wordprocessingml/2006/main" xmlns:w14="http://schemas.microsoft.com/office/word/2010/wordml" xmlns:wpg="http://schemas.microsoft.com/office/word/2010/wordprocessingGroup" xmlns:wpi="http://schemas.microsoft.com/office/word/2010/wordprocessingInk" xmlns:wne="http://schemas.microsoft.com/office/word/2006/wordml" xmlns:wps="http://schemas.microsoft.com/office/word/2010/wordprocessingShape" mc:Ignorable="w14 wp14">
-  <w:docDefaults>
-    <w:rPrDefault>
-      <w:rPr>
-        <w:rFonts w:asciiTheme="minorHAnsi" w:eastAsiaTheme="minorHAnsi" w:hAnsiTheme="minorHAnsi" w:cstheme="minorBidi"/>
-        <w:sz w:val="22"/>
-        <w:szCs w:val="22"/>
-        <w:lang w:val="en-GB" w:eastAsia="en-US" w:bidi="ar-SA"/>
-      </w:rPr>
-    </w:rPrDefault>
-    <w:pPrDefault>
-      <w:pPr>
-        <w:spacing w:after="160" w:line="259" w:lineRule="auto"/>
-      </w:pPr>
-    </w:pPrDefault>
-  </w:docDefaults>
-  <w:latentStyles w:defLockedState="0" w:defUIPriority="99" w:defSemiHidden="1" w:defUnhideWhenUsed="1" w:defQFormat="0" w:count="267">
-    <w:lsdException w:name="Normal" w:semiHidden="0" w:uiPriority="0" w:unhideWhenUsed="0" w:qFormat="1"/>
-    <w:lsdException w:name="heading 1" w:semiHidden="0" w:uiPriority="9" w:unhideWhenUsed="0" w:qFormat="1"/>
-    <w:lsdException w:name="heading 2" w:uiPriority="9" w:qFormat="1"/>
-    <w:lsdException w:name="heading 3" w:uiPriority="9" w:qFormat="1"/>
-    <w:lsdException w:name="heading 4" w:uiPriority="9" w:qFormat="1"/>
-    <w:lsdException w:name="heading 5" w:uiPriority="9" w:qFormat="1"/>
-    <w:lsdException w:name="heading 6" w:uiPriority="9" w:qFormat="1"/>
-    <w:lsdException w:name="heading 7" w:uiPriority="9" w:qFormat="1"/>
-    <w:lsdException w:name="heading 8" w:uiPriority="9" w:qFormat="1"/>
-    <w:lsdException w:name="heading 9" w:uiPriority="9" w:qFormat="1"/>
-    <w:lsdException w:name="toc 1" w:uiPriority="39"/>
-    <w:lsdException w:name="toc 2" w:uiPriority="39"/>
-    <w:lsdException w:name="toc 3" w:uiPriority="39"/>
-    <w:lsdException w:name="toc 4" w:uiPriority="39"/>
-    <w:lsdException w:name="toc 5" w:uiPriority="39"/>
-    <w:lsdException w:name="toc 6" w:uiPriority="39"/>
-    <w:lsdException w:name="toc 7" w:uiPriority="39"/>
-    <w:lsdException w:name="toc 8" w:uiPriority="39"/>
-    <w:lsdException w:name="toc 9" w:uiPriority="39"/>
-    <w:lsdException w:name="caption" w:uiPriority="35" w:qFormat="1"/>
-    <w:lsdException w:name="Title" w:semiHidden="0" w:uiPriority="10" w:unhideWhenUsed="0" w:qFormat="1"/>
-    <w:lsdException w:name="Default Paragraph Font" w:uiPriority="1"/>
-    <w:lsdException w:name="Subtitle" w:semiHidden="0" w:uiPriority="11" w:unhideWhenUsed="0" w:qFormat="1"/>
-    <w:lsdException w:name="Strong" w:semiHidden="0" w:uiPriority="22" w:unhideWhenUsed="0" w:qFormat="1"/>
-    <w:lsdException w:name="Emphasis" w:semiHidden="0" w:uiPriority="20" w:unhideWhenUsed="0" w:qFormat="1"/>
-    <w:lsdException w:name="Table Grid" w:uiPriority="39"/>
-    <w:lsdException w:name="Placeholder Text" w:unhideWhenUsed="0"/>
-    <w:lsdException w:name="No Spacing" w:semiHidden="0" w:uiPriority="1" w:unhideWhenUsed="0" w:qFormat="1"/>
-    <w:lsdException w:name="Light Shading" w:semiHidden="0" w:uiPriority="60" w:unhideWhenUsed="0"/>
-    <w:lsdException w:name="Light List" w:semiHidden="0" w:uiPriority="61" w:unhideWhenUsed="0"/>
-    <w:lsdException w:name="Light Grid" w:semiHidden="0" w:uiPriority="62" w:unhideWhenUsed="0"/>
-    <w:lsdException w:name="Medium Shading 1" w:semiHidden="0" w:uiPriority="63" w:unhideWhenUsed="0"/>
-    <w:lsdException w:name="Medium Shading 2" w:semiHidden="0" w:uiPriority="64" w:unhideWhenUsed="0"/>
-    <w:lsdException w:name="Medium List 1" w:semiHidden="0" w:uiPriority="65" w:unhideWhenUsed="0"/>
-    <w:lsdException w:name="Medium List 2" w:semiHidden="0" w:uiPriority="66" w:unhideWhenUsed="0"/>
-    <w:lsdException w:name="Medium Grid 1" w:semiHidden="0" w:uiPriority="67" w:unhideWhenUsed="0"/>
-    <w:lsdException w:name="Medium Grid 2" w:semiHidden="0" w:uiPriority="68" w:unhideWhenUsed="0"/>
-    <w:lsdException w:name="Medium Grid 3" w:semiHidden="0" w:uiPriority="69" w:unhideWhenUsed="0"/>
-    <w:lsdException w:name="Dark List" w:semiHidden="0" w:uiPriority="70" w:unhideWhenUsed="0"/>
-    <w:lsdException w:name="Colorful Shading" w:semiHidden="0" w:uiPriority="71" w:unhideWhenUsed="0"/>
-    <w:lsdException w:name="Colorful List" w:semiHidden="0" w:uiPriority="72" w:unhideWhenUsed="0"/>
-    <w:lsdException w:name="Colorful Grid" w:semiHidden="0" w:uiPriority="73" w:unhideWhenUsed="0"/>
-    <w:lsdException w:name="Light Shading Accent 1" w:semiHidden="0" w:uiPriority="60" w:unhideWhenUsed="0"/>
-    <w:lsdException w:name="Light List Accent 1" w:semiHidden="0" w:uiPriority="61" w:unhideWhenUsed="0"/>
-    <w:lsdException w:name="Light Grid Accent 1" w:semiHidden="0" w:uiPriority="62" w:unhideWhenUsed="0"/>
-    <w:lsdException w:name="Medium Shading 1 Accent 1" w:semiHidden="0" w:uiPriority="63" w:unhideWhenUsed="0"/>
-    <w:lsdException w:name="Medium Shading 2 Accent 1" w:semiHidden="0" w:uiPriority="64" w:unhideWhenUsed="0"/>
-    <w:lsdException w:name="Medium List 1 Accent 1" w:semiHidden="0" w:uiPriority="65" w:unhideWhenUsed="0"/>
-    <w:lsdException w:name="Revision" w:unhideWhenUsed="0"/>
-    <w:lsdException w:name="List Paragraph" w:semiHidden="0" w:uiPriority="34" w:unhideWhenUsed="0" w:qFormat="1"/>
-    <w:lsdException w:name="Quote" w:semiHidden="0" w:uiPriority="29" w:unhideWhenUsed="0" w:qFormat="1"/>
-    <w:lsdException w:name="Intense Quote" w:semiHidden="0" w:uiPriority="30" w:unhideWhenUsed="0" w:qFormat="1"/>
-    <w:lsdException w:name="Medium List 2 Accent 1" w:semiHidden="0" w:uiPriority="66" w:unhideWhenUsed="0"/>
-    <w:lsdException w:name="Medium Grid 1 Accent 1" w:semiHidden="0" w:uiPriority="67" w:unhideWhenUsed="0"/>
-    <w:lsdException w:name="Medium Grid 2 Accent 1" w:semiHidden="0" w:uiPriority="68" w:unhideWhenUsed="0"/>
-    <w:lsdException w:name="Medium Grid 3 Accent 1" w:semiHidden="0" w:uiPriority="69" w:unhideWhenUsed="0"/>
-    <w:lsdException w:name="Dark List Accent 1" w:semiHidden="0" w:uiPriority="70" w:unhideWhenUsed="0"/>
-    <w:lsdException w:name="Colorful Shading Accent 1" w:semiHidden="0" w:uiPriority="71" w:unhideWhenUsed="0"/>
-    <w:lsdException w:name="Colorful List Accent 1" w:semiHidden="0" w:uiPriority="72" w:unhideWhenUsed="0"/>
-    <w:lsdException w:name="Colorful Grid Accent 1" w:semiHidden="0" w:uiPriority="73" w:unhideWhenUsed="0"/>
-    <w:lsdException w:name="Light Shading Accent 2" w:semiHidden="0" w:uiPriority="60" w:unhideWhenUsed="0"/>
-    <w:lsdException w:name="Light List Accent 2" w:semiHidden="0" w:uiPriority="61" w:unhideWhenUsed="0"/>
-    <w:lsdException w:name="Light Grid Accent 2" w:semiHidden="0" w:uiPriority="62" w:unhideWhenUsed="0"/>
-    <w:lsdException w:name="Medium Shading 1 Accent 2" w:semiHidden="0" w:uiPriority="63" w:unhideWhenUsed="0"/>
-    <w:lsdException w:name="Medium Shading 2 Accent 2" w:semiHidden="0" w:uiPriority="64" w:unhideWhenUsed="0"/>
-    <w:lsdException w:name="Medium List 1 Accent 2" w:semiHidden="0" w:uiPriority="65" w:unhideWhenUsed="0"/>
-    <w:lsdException w:name="Medium List 2 Accent 2" w:semiHidden="0" w:uiPriority="66" w:unhideWhenUsed="0"/>
-    <w:lsdException w:name="Medium Grid 1 Accent 2" w:semiHidden="0" w:uiPriority="67" w:unhideWhenUsed="0"/>
-    <w:lsdException w:name="Medium Grid 2 Accent 2" w:semiHidden="0" w:uiPriority="68" w:unhideWhenUsed="0"/>
-    <w:lsdException w:name="Medium Grid 3 Accent 2" w:semiHidden="0" w:uiPriority="69" w:unhideWhenUsed="0"/>
-    <w:lsdException w:name="Dark List Accent 2" w:semiHidden="0" w:uiPriority="70" w:unhideWhenUsed="0"/>
-    <w:lsdException w:name="Colorful Shading Accent 2" w:semiHidden="0" w:uiPriority="71" w:unhideWhenUsed="0"/>
-    <w:lsdException w:name="Colorful List Accent 2" w:semiHidden="0" w:uiPriority="72" w:unhideWhenUsed="0"/>
-    <w:lsdException w:name="Colorful Grid Accent 2" w:semiHidden="0" w:uiPriority="73" w:unhideWhenUsed="0"/>
-    <w:lsdException w:name="Light Shading Accent 3" w:semiHidden="0" w:uiPriority="60" w:unhideWhenUsed="0"/>
-    <w:lsdException w:name="Light List Accent 3" w:semiHidden="0" w:uiPriority="61" w:unhideWhenUsed="0"/>
-    <w:lsdException w:name="Light Grid Accent 3" w:semiHidden="0" w:uiPriority="62" w:unhideWhenUsed="0"/>
-    <w:lsdException w:name="Medium Shading 1 Accent 3" w:semiHidden="0" w:uiPriority="63" w:unhideWhenUsed="0"/>
-    <w:lsdException w:name="Medium Shading 2 Accent 3" w:semiHidden="0" w:uiPriority="64" w:unhideWhenUsed="0"/>
-    <w:lsdException w:name="Medium List 1 Accent 3" w:semiHidden="0" w:uiPriority="65" w:unhideWhenUsed="0"/>
-    <w:lsdException w:name="Medium List 2 Accent 3" w:semiHidden="0" w:uiPriority="66" w:unhideWhenUsed="0"/>
-    <w:lsdException w:name="Medium Grid 1 Accent 3" w:semiHidden="0" w:uiPriority="67" w:unhideWhenUsed="0"/>
-    <w:lsdException w:name="Medium Grid 2 Accent 3" w:semiHidden="0" w:uiPriority="68" w:unhideWhenUsed="0"/>
-    <w:lsdException w:name="Medium Grid 3 Accent 3" w:semiHidden="0" w:uiPriority="69" w:unhideWhenUsed="0"/>
-    <w:lsdException w:name="Dark List Accent 3" w:semiHidden="0" w:uiPriority="70" w:unhideWhenUsed="0"/>
-    <w:lsdException w:name="Colorful Shading Accent 3" w:semiHidden="0" w:uiPriority="71" w:unhideWhenUsed="0"/>
-    <w:lsdException w:name="Colorful List Accent 3" w:semiHidden="0" w:uiPriority="72" w:unhideWhenUsed="0"/>
-    <w:lsdException w:name="Colorful Grid Accent 3" w:semiHidden="0" w:uiPriority="73" w:unhideWhenUsed="0"/>
-    <w:lsdException w:name="Light Shading Accent 4" w:semiHidden="0" w:uiPriority="60" w:unhideWhenUsed="0"/>
-    <w:lsdException w:name="Light List Accent 4" w:semiHidden="0" w:uiPriority="61" w:unhideWhenUsed="0"/>
-    <w:lsdException w:name="Light Grid Accent 4" w:semiHidden="0" w:uiPriority="62" w:unhideWhenUsed="0"/>
-    <w:lsdException w:name="Medium Shading 1 Accent 4" w:semiHidden="0" w:uiPriority="63" w:unhideWhenUsed="0"/>
-    <w:lsdException w:name="Medium Shading 2 Accent 4" w:semiHidden="0" w:uiPriority="64" w:unhideWhenUsed="0"/>
-    <w:lsdException w:name="Medium List 1 Accent 4" w:semiHidden="0" w:uiPriority="65" w:unhideWhenUsed="0"/>
-    <w:lsdException w:name="Medium List 2 Accent 4" w:semiHidden="0" w:uiPriority="66" w:unhideWhenUsed="0"/>
-    <w:lsdException w:name="Medium Grid 1 Accent 4" w:semiHidden="0" w:uiPriority="67" w:unhideWhenUsed="0"/>
-    <w:lsdException w:name="Medium Grid 2 Accent 4" w:semiHidden="0" w:uiPriority="68" w:unhideWhenUsed="0"/>
-    <w:lsdException w:name="Medium Grid 3 Accent 4" w:semiHidden="0" w:uiPriority="69" w:unhideWhenUsed="0"/>
-    <w:lsdException w:name="Dark List Accent 4" w:semiHidden="0" w:uiPriority="70" w:unhideWhenUsed="0"/>
-    <w:lsdException w:name="Colorful Shading Accent 4" w:semiHidden="0" w:uiPriority="71" w:unhideWhenUsed="0"/>
-    <w:lsdException w:name="Colorful List Accent 4" w:semiHidden="0" w:uiPriority="72" w:unhideWhenUsed="0"/>
-    <w:lsdException w:name="Colorful Grid Accent 4" w:semiHidden="0" w:uiPriority="73" w:unhideWhenUsed="0"/>
-    <w:lsdException w:name="Light Shading Accent 5" w:semiHidden="0" w:uiPriority="60" w:unhideWhenUsed="0"/>
-    <w:lsdException w:name="Light List Accent 5" w:semiHidden="0" w:uiPriority="61" w:unhideWhenUsed="0"/>
-    <w:lsdException w:name="Light Grid Accent 5" w:semiHidden="0" w:uiPriority="62" w:unhideWhenUsed="0"/>
-    <w:lsdException w:name="Medium Shading 1 Accent 5" w:semiHidden="0" w:uiPriority="63" w:unhideWhenUsed="0"/>
-    <w:lsdException w:name="Medium Shading 2 Accent 5" w:semiHidden="0" w:uiPriority="64" w:unhideWhenUsed="0"/>
-    <w:lsdException w:name="Medium List 1 Accent 5" w:semiHidden="0" w:uiPriority="65" w:unhideWhenUsed="0"/>
-    <w:lsdException w:name="Medium List 2 Accent 5" w:semiHidden="0" w:uiPriority="66" w:unhideWhenUsed="0"/>
-    <w:lsdException w:name="Medium Grid 1 Accent 5" w:semiHidden="0" w:uiPriority="67" w:unhideWhenUsed="0"/>
-    <w:lsdException w:name="Medium Grid 2 Accent 5" w:semiHidden="0" w:uiPriority="68" w:unhideWhenUsed="0"/>
-    <w:lsdException w:name="Medium Grid 3 Accent 5" w:semiHidden="0" w:uiPriority="69" w:unhideWhenUsed="0"/>
-    <w:lsdException w:name="Dark List Accent 5" w:semiHidden="0" w:uiPriority="70" w:unhideWhenUsed="0"/>
-    <w:lsdException w:name="Colorful Shading Accent 5" w:semiHidden="0" w:uiPriority="71" w:unhideWhenUsed="0"/>
-    <w:lsdException w:name="Colorful List Accent 5" w:semiHidden="0" w:uiPriority="72" w:unhideWhenUsed="0"/>
-    <w:lsdException w:name="Colorful Grid Accent 5" w:semiHidden="0" w:uiPriority="73" w:unhideWhenUsed="0"/>
-    <w:lsdException w:name="Light Shading Accent 6" w:semiHidden="0" w:uiPriority="60" w:unhideWhenUsed="0"/>
-    <w:lsdException w:name="Light List Accent 6" w:semiHidden="0" w:uiPriority="61" w:unhideWhenUsed="0"/>
-    <w:lsdException w:name="Light Grid Accent 6" w:semiHidden="0" w:uiPriority="62" w:unhideWhenUsed="0"/>
-    <w:lsdException w:name="Medium Shading 1 Accent 6" w:semiHidden="0" w:uiPriority="63" w:unhideWhenUsed="0"/>
-    <w:lsdException w:name="Medium Shading 2 Accent 6" w:semiHidden="0" w:uiPriority="64" w:unhideWhenUsed="0"/>
-    <w:lsdException w:name="Medium List 1 Accent 6" w:semiHidden="0" w:uiPriority="65" w:unhideWhenUsed="0"/>
-    <w:lsdException w:name="Medium List 2 Accent 6" w:semiHidden="0" w:uiPriority="66" w:unhideWhenUsed="0"/>
-    <w:lsdException w:name="Medium Grid 1 Accent 6" w:semiHidden="0" w:uiPriority="67" w:unhideWhenUsed="0"/>
-    <w:lsdException w:name="Medium Grid 2 Accent 6" w:semiHidden="0" w:uiPriority="68" w:unhideWhenUsed="0"/>
-    <w:lsdException w:name="Medium Grid 3 Accent 6" w:semiHidden="0" w:uiPriority="69" w:unhideWhenUsed="0"/>
-    <w:lsdException w:name="Dark List Accent 6" w:semiHidden="0" w:uiPriority="70" w:unhideWhenUsed="0"/>
-    <w:lsdException w:name="Colorful Shading Accent 6" w:semiHidden="0" w:uiPriority="71" w:unhideWhenUsed="0"/>
-    <w:lsdException w:name="Colorful List Accent 6" w:semiHidden="0" w:uiPriority="72" w:unhideWhenUsed="0"/>
-    <w:lsdException w:name="Colorful Grid Accent 6" w:semiHidden="0" w:uiPriority="73" w:unhideWhenUsed="0"/>
-    <w:lsdException w:name="Subtle Emphasis" w:semiHidden="0" w:uiPriority="19" w:unhideWhenUsed="0" w:qFormat="1"/>
-    <w:lsdException w:name="Intense Emphasis" w:semiHidden="0" w:uiPriority="21" w:unhideWhenUsed="0" w:qFormat="1"/>
-    <w:lsdException w:name="Subtle Reference" w:semiHidden="0" w:uiPriority="31" w:unhideWhenUsed="0" w:qFormat="1"/>
-    <w:lsdException w:name="Intense Reference" w:semiHidden="0" w:uiPriority="32" w:unhideWhenUsed="0" w:qFormat="1"/>
-    <w:lsdException w:name="Book Title" w:semiHidden="0" w:uiPriority="33" w:unhideWhenUsed="0" w:qFormat="1"/>
-    <w:lsdException w:name="Bibliography" w:uiPriority="37"/>
-    <w:lsdException w:name="TOC Heading" w:uiPriority="39" w:qFormat="1"/>
+  <w:latentStyles w:defLockedState="0" w:defUIPriority="99" w:defSemiHidden="0" w:defUnhideWhenUsed="0" w:defQFormat="0" w:count="375">
+    <w:lsdException w:name="Normal" w:uiPriority="0" w:qFormat="1"/>
+    <w:lsdException w:name="heading 1" w:uiPriority="9" w:qFormat="1"/>
+    <w:lsdException w:name="heading 2" w:semiHidden="1" w:uiPriority="9" w:unhideWhenUsed="1" w:qFormat="1"/>
+    <w:lsdException w:name="heading 3" w:semiHidden="1" w:uiPriority="9" w:unhideWhenUsed="1" w:qFormat="1"/>
+    <w:lsdException w:name="heading 4" w:semiHidden="1" w:uiPriority="9" w:unhideWhenUsed="1" w:qFormat="1"/>
+    <w:lsdException w:name="heading 5" w:semiHidden="1" w:uiPriority="9" w:unhideWhenUsed="1" w:qFormat="1"/>
+    <w:lsdException w:name="heading 6" w:semiHidden="1" w:uiPriority="9" w:unhideWhenUsed="1" w:qFormat="1"/>
+    <w:lsdException w:name="heading 7" w:semiHidden="1" w:uiPriority="9" w:unhideWhenUsed="1" w:qFormat="1"/>
+    <w:lsdException w:name="heading 8" w:semiHidden="1" w:uiPriority="9" w:unhideWhenUsed="1" w:qFormat="1"/>
+    <w:lsdException w:name="heading 9" w:semiHidden="1" w:uiPriority="9" w:unhideWhenUsed="1" w:qFormat="1"/>
+    <w:lsdException w:name="index 1" w:semiHidden="1" w:unhideWhenUsed="1"/>
+    <w:lsdException w:name="index 2" w:semiHidden="1" w:unhideWhenUsed="1"/>
+    <w:lsdException w:name="index 3" w:semiHidden="1" w:unhideWhenUsed="1"/>
+    <w:lsdException w:name="index 4" w:semiHidden="1" w:unhideWhenUsed="1"/>
+    <w:lsdException w:name="index 5" w:semiHidden="1" w:unhideWhenUsed="1"/>
+    <w:lsdException w:name="index 6" w:semiHidden="1" w:unhideWhenUsed="1"/>
+    <w:lsdException w:name="index 7" w:semiHidden="1" w:unhideWhenUsed="1"/>
+    <w:lsdException w:name="index 8" w:semiHidden="1" w:unhideWhenUsed="1"/>
+    <w:lsdException w:name="index 9" w:semiHidden="1" w:unhideWhenUsed="1"/>
+    <w:lsdException w:name="toc 1" w:semiHidden="1" w:uiPriority="39" w:unhideWhenUsed="1"/>
+    <w:lsdException w:name="toc 2" w:semiHidden="1" w:uiPriority="39" w:unhideWhenUsed="1"/>
+    <w:lsdException w:name="toc 3" w:semiHidden="1" w:uiPriority="39" w:unhideWhenUsed="1"/>
+    <w:lsdException w:name="toc 4" w:semiHidden="1" w:uiPriority="39" w:unhideWhenUsed="1"/>
+    <w:lsdException w:name="toc 5" w:semiHidden="1" w:uiPriority="39" w:unhideWhenUsed="1"/>
+    <w:lsdException w:name="toc 6" w:semiHidden="1" w:uiPriority="39" w:unhideWhenUsed="1"/>
+    <w:lsdException w:name="toc 7" w:semiHidden="1" w:uiPriority="39" w:unhideWhenUsed="1"/>
+    <w:lsdException w:name="toc 8" w:semiHidden="1" w:uiPriority="39" w:unhideWhenUsed="1"/>
+    <w:lsdException w:name="toc 9" w:semiHidden="1" w:uiPriority="39" w:unhideWhenUsed="1"/>
+    <w:lsdException w:name="Normal Indent" w:semiHidden="1" w:unhideWhenUsed="1"/>
+    <w:lsdException w:name="footnote text" w:semiHidden="1" w:unhideWhenUsed="1"/>
+    <w:lsdException w:name="annotation text" w:semiHidden="1" w:unhideWhenUsed="1"/>
+    <w:lsdException w:name="header" w:semiHidden="1" w:unhideWhenUsed="1"/>
+    <w:lsdException w:name="footer" w:semiHidden="1" w:unhideWhenUsed="1"/>
+    <w:lsdException w:name="index heading" w:semiHidden="1" w:unhideWhenUsed="1"/>
+    <w:lsdException w:name="caption" w:semiHidden="1" w:uiPriority="35" w:unhideWhenUsed="1" w:qFormat="1"/>
+    <w:lsdException w:name="table of figures" w:semiHidden="1" w:unhideWhenUsed="1"/>
+    <w:lsdException w:name="envelope address" w:semiHidden="1" w:unhideWhenUsed="1"/>
+    <w:lsdException w:name="envelope return" w:semiHidden="1" w:unhideWhenUsed="1"/>
+    <w:lsdException w:name="footnote reference" w:semiHidden="1" w:unhideWhenUsed="1"/>
+    <w:lsdException w:name="annotation reference" w:semiHidden="1" w:unhideWhenUsed="1"/>
+    <w:lsdException w:name="line number" w:semiHidden="1" w:unhideWhenUsed="1"/>
+    <w:lsdException w:name="page number" w:semiHidden="1" w:unhideWhenUsed="1"/>
+    <w:lsdException w:name="endnote reference" w:semiHidden="1" w:unhideWhenUsed="1"/>
+    <w:lsdException w:name="endnote text" w:semiHidden="1" w:unhideWhenUsed="1"/>
+    <w:lsdException w:name="table of authorities" w:semiHidden="1" w:unhideWhenUsed="1"/>
+    <w:lsdException w:name="macro" w:semiHidden="1" w:unhideWhenUsed="1"/>
+    <w:lsdException w:name="toa heading" w:semiHidden="1" w:unhideWhenUsed="1"/>
+    <w:lsdException w:name="List" w:semiHidden="1" w:unhideWhenUsed="1"/>
+    <w:lsdException w:name="List Bullet" w:semiHidden="1" w:unhideWhenUsed="1"/>
+    <w:lsdException w:name="List Number" w:semiHidden="1" w:unhideWhenUsed="1"/>
+    <w:lsdException w:name="List 2" w:semiHidden="1" w:unhideWhenUsed="1"/>
+    <w:lsdException w:name="List 3" w:semiHidden="1" w:unhideWhenUsed="1"/>
+    <w:lsdException w:name="List 4" w:semiHidden="1" w:unhideWhenUsed="1"/>
+    <w:lsdException w:name="List 5" w:semiHidden="1" w:unhideWhenUsed="1"/>
+    <w:lsdException w:name="List Bullet 2" w:semiHidden="1" w:unhideWhenUsed="1"/>
+    <w:lsdException w:name="List Bullet 3" w:semiHidden="1" w:unhideWhenUsed="1"/>
+    <w:lsdException w:name="List Bullet 4" w:semiHidden="1" w:unhideWhenUsed="1"/>
+    <w:lsdException w:name="List Bullet 5" w:semiHidden="1" w:unhideWhenUsed="1"/>
+    <w:lsdException w:name="List Number 2" w:semiHidden="1" w:unhideWhenUsed="1"/>
+    <w:lsdException w:name="List Number 3" w:semiHidden="1" w:unhideWhenUsed="1"/>
+    <w:lsdException w:name="List Number 4" w:semiHidden="1" w:unhideWhenUsed="1"/>
+    <w:lsdException w:name="List Number 5" w:semiHidden="1" w:unhideWhenUsed="1"/>
+    <w:lsdException w:name="Title" w:uiPriority="10" w:qFormat="1"/>
+    <w:lsdException w:name="Closing" w:semiHidden="1" w:unhideWhenUsed="1"/>
+    <w:lsdException w:name="Signature" w:semiHidden="1" w:unhideWhenUsed="1"/>
+    <w:lsdException w:name="Default Paragraph Font" w:semiHidden="1" w:uiPriority="1" w:unhideWhenUsed="1"/>
+    <w:lsdException w:name="Body Text" w:semiHidden="1" w:unhideWhenUsed="1"/>
+    <w:lsdException w:name="Body Text Indent" w:semiHidden="1" w:unhideWhenUsed="1"/>
+    <w:lsdException w:name="List Continue" w:semiHidden="1" w:unhideWhenUsed="1"/>
+    <w:lsdException w:name="List Continue 2" w:semiHidden="1" w:unhideWhenUsed="1"/>
+    <w:lsdException w:name="List Continue 3" w:semiHidden="1" w:unhideWhenUsed="1"/>
+    <w:lsdException w:name="List Continue 4" w:semiHidden="1" w:unhideWhenUsed="1"/>
+    <w:lsdException w:name="List Continue 5" w:semiHidden="1" w:unhideWhenUsed="1"/>
+    <w:lsdException w:name="Message Header" w:semiHidden="1" w:unhideWhenUsed="1"/>
+    <w:lsdException w:name="Subtitle" w:uiPriority="11" w:qFormat="1"/>
+    <w:lsdException w:name="Salutation" w:semiHidden="1" w:unhideWhenUsed="1"/>
+    <w:lsdException w:name="Date" w:semiHidden="1" w:unhideWhenUsed="1"/>
+    <w:lsdException w:name="Body Text First Indent" w:semiHidden="1" w:unhideWhenUsed="1"/>
+    <w:lsdException w:name="Body Text First Indent 2" w:semiHidden="1" w:unhideWhenUsed="1"/>
+    <w:lsdException w:name="Note Heading" w:semiHidden="1" w:unhideWhenUsed="1"/>
+    <w:lsdException w:name="Body Text 2" w:semiHidden="1" w:unhideWhenUsed="1"/>
+    <w:lsdException w:name="Body Text 3" w:semiHidden="1" w:unhideWhenUsed="1"/>
+    <w:lsdException w:name="Body Text Indent 2" w:semiHidden="1" w:unhideWhenUsed="1"/>
+    <w:lsdException w:name="Body Text Indent 3" w:semiHidden="1" w:unhideWhenUsed="1"/>
+    <w:lsdException w:name="Block Text" w:semiHidden="1" w:unhideWhenUsed="1"/>
+    <w:lsdException w:name="Hyperlink" w:semiHidden="1" w:unhideWhenUsed="1"/>
+    <w:lsdException w:name="FollowedHyperlink" w:semiHidden="1" w:unhideWhenUsed="1"/>
+    <w:lsdException w:name="Strong" w:uiPriority="22" w:qFormat="1"/>
+    <w:lsdException w:name="Emphasis" w:uiPriority="20" w:qFormat="1"/>
+    <w:lsdException w:name="Document Map" w:semiHidden="1" w:unhideWhenUsed="1"/>
+    <w:lsdException w:name="Plain Text" w:semiHidden="1" w:unhideWhenUsed="1"/>
+    <w:lsdException w:name="E-mail Signature" w:semiHidden="1" w:unhideWhenUsed="1"/>
+    <w:lsdException w:name="HTML Top of Form" w:semiHidden="1" w:unhideWhenUsed="1"/>
+    <w:lsdException w:name="HTML Bottom of Form" w:semiHidden="1" w:unhideWhenUsed="1"/>
+    <w:lsdException w:name="Normal (Web)" w:semiHidden="1" w:unhideWhenUsed="1"/>
+    <w:lsdException w:name="HTML Acronym" w:semiHidden="1" w:unhideWhenUsed="1"/>
+    <w:lsdException w:name="HTML Address" w:semiHidden="1" w:unhideWhenUsed="1"/>
+    <w:lsdException w:name="HTML Cite" w:semiHidden="1" w:unhideWhenUsed="1"/>
+    <w:lsdException w:name="HTML Code" w:semiHidden="1" w:unhideWhenUsed="1"/>
+    <w:lsdException w:name="HTML Definition" w:semiHidden="1" w:unhideWhenUsed="1"/>
+    <w:lsdException w:name="HTML Keyboard" w:semiHidden="1" w:unhideWhenUsed="1"/>
+    <w:lsdException w:name="HTML Preformatted" w:semiHidden="1" w:unhideWhenUsed="1"/>
+    <w:lsdException w:name="HTML Sample" w:semiHidden="1" w:unhideWhenUsed="1"/>
+    <w:lsdException w:name="HTML Typewriter" w:semiHidden="1" w:unhideWhenUsed="1"/>
+    <w:lsdException w:name="HTML Variable" w:semiHidden="1" w:unhideWhenUsed="1"/>
+    <w:lsdException w:name="Normal Table" w:semiHidden="1" w:unhideWhenUsed="1"/>
+    <w:lsdException w:name="annotation subject" w:semiHidden="1" w:unhideWhenUsed="1"/>
+    <w:lsdException w:name="No List" w:semiHidden="1" w:unhideWhenUsed="1"/>
+    <w:lsdException w:name="Outline List 1" w:semiHidden="1" w:unhideWhenUsed="1"/>
+    <w:lsdException w:name="Outline List 2" w:semiHidden="1" w:unhideWhenUsed="1"/>
+    <w:lsdException w:name="Outline List 3" w:semiHidden="1" w:unhideWhenUsed="1"/>
+    <w:lsdException w:name="Table Simple 1" w:semiHidden="1" w:unhideWhenUsed="1"/>
+    <w:lsdException w:name="Table Simple 2" w:semiHidden="1" w:unhideWhenUsed="1"/>
+    <w:lsdException w:name="Table Simple 3" w:semiHidden="1" w:unhideWhenUsed="1"/>
+    <w:lsdException w:name="Table Classic 1" w:semiHidden="1" w:unhideWhenUsed="1"/>
+    <w:lsdException w:name="Table Classic 2" w:semiHidden="1" w:unhideWhenUsed="1"/>
+    <w:lsdException w:name="Table Classic 3" w:semiHidden="1" w:unhideWhenUsed="1"/>
+    <w:lsdException w:name="Table Classic 4" w:semiHidden="1" w:unhideWhenUsed="1"/>
+    <w:lsdException w:name="Table Colorful 1" w:semiHidden="1" w:unhideWhenUsed="1"/>
+    <w:lsdException w:name="Table Colorful 2" w:semiHidden="1" w:unhideWhenUsed="1"/>
+    <w:lsdException w:name="Table Colorful 3" w:semiHidden="1" w:unhideWhenUsed="1"/>
+    <w:lsdException w:name="Table Columns 1" w:semiHidden="1" w:unhideWhenUsed="1"/>
+    <w:lsdException w:name="Table Columns 2" w:semiHidden="1" w:unhideWhenUsed="1"/>
+    <w:lsdException w:name="Table Columns 3" w:semiHidden="1" w:unhideWhenUsed="1"/>
+    <w:lsdException w:name="Table Columns 4" w:semiHidden="1" w:unhideWhenUsed="1"/>
+    <w:lsdException w:name="Table Columns 5" w:semiHidden="1" w:unhideWhenUsed="1"/>
+    <w:lsdException w:name="Table Grid 1" w:semiHidden="1" w:unhideWhenUsed="1"/>
+    <w:lsdException w:name="Table Grid 2" w:semiHidden="1" w:unhideWhenUsed="1"/>
+    <w:lsdException w:name="Table Grid 3" w:semiHidden="1" w:unhideWhenUsed="1"/>
+    <w:lsdException w:name="Table Grid 4" w:semiHidden="1" w:unhideWhenUsed="1"/>
+    <w:lsdException w:name="Table Grid 5" w:semiHidden="1" w:unhideWhenUsed="1"/>
+    <w:lsdException w:name="Table Grid 6" w:semiHidden="1" w:unhideWhenUsed="1"/>
+    <w:lsdException w:name="Table Grid 7" w:semiHidden="1" w:unhideWhenUsed="1"/>
+    <w:lsdException w:name="Table Grid 8" w:semiHidden="1" w:unhideWhenUsed="1"/>
+    <w:lsdException w:name="Table List 1" w:semiHidden="1" w:unhideWhenUsed="1"/>
+    <w:lsdException w:name="Table List 2" w:semiHidden="1" w:unhideWhenUsed="1"/>
+    <w:lsdException w:name="Table List 3" w:semiHidden="1" w:unhideWhenUsed="1"/>
+    <w:lsdException w:name="Table List 4" w:semiHidden="1" w:unhideWhenUsed="1"/>
+    <w:lsdException w:name="Table List 5" w:semiHidden="1" w:unhideWhenUsed="1"/>
+    <w:lsdException w:name="Table List 6" w:semiHidden="1" w:unhideWhenUsed="1"/>
+    <w:lsdException w:name="Table List 7" w:semiHidden="1" w:unhideWhenUsed="1"/>
+    <w:lsdException w:name="Table List 8" w:semiHidden="1" w:unhideWhenUsed="1"/>
+    <w:lsdException w:name="Table 3D effects 1" w:semiHidden="1" w:unhideWhenUsed="1"/>
+    <w:lsdException w:name="Table 3D effects 2" w:semiHidden="1" w:unhideWhenUsed="1"/>
+    <w:lsdException w:name="Table 3D effects 3" w:semiHidden="1" w:unhideWhenUsed="1"/>
+    <w:lsdException w:name="Table Contemporary" w:semiHidden="1" w:unhideWhenUsed="1"/>
+    <w:lsdException w:name="Table Elegant" w:semiHidden="1" w:unhideWhenUsed="1"/>
+    <w:lsdException w:name="Table Professional" w:semiHidden="1" w:unhideWhenUsed="1"/>
+    <w:lsdException w:name="Table Subtle 1" w:semiHidden="1" w:unhideWhenUsed="1"/>
+    <w:lsdException w:name="Table Subtle 2" w:semiHidden="1" w:unhideWhenUsed="1"/>
+    <w:lsdException w:name="Table Web 1" w:semiHidden="1" w:unhideWhenUsed="1"/>
+    <w:lsdException w:name="Table Web 2" w:semiHidden="1" w:unhideWhenUsed="1"/>
+    <w:lsdException w:name="Table Web 3" w:semiHidden="1" w:unhideWhenUsed="1"/>
+    <w:lsdException w:name="Balloon Text" w:semiHidden="1" w:unhideWhenUsed="1"/>
+    <w:lsdException w:name="Table Grid" w:semiHidden="1" w:uiPriority="39" w:unhideWhenUsed="1"/>
+    <w:lsdException w:name="Table Theme" w:semiHidden="1" w:unhideWhenUsed="1"/>
+    <w:lsdException w:name="Placeholder Text" w:semiHidden="1"/>
+    <w:lsdException w:name="No Spacing" w:uiPriority="1" w:qFormat="1"/>
+    <w:lsdException w:name="Light Shading" w:uiPriority="60"/>
+    <w:lsdException w:name="Light List" w:uiPriority="61"/>
+    <w:lsdException w:name="Light Grid" w:uiPriority="62"/>
+    <w:lsdException w:name="Medium Shading 1" w:uiPriority="63"/>
+    <w:lsdException w:name="Medium Shading 2" w:uiPriority="64"/>
+    <w:lsdException w:name="Medium List 1" w:uiPriority="65"/>
+    <w:lsdException w:name="Medium List 2" w:uiPriority="66"/>
+    <w:lsdException w:name="Medium Grid 1" w:uiPriority="67"/>
+    <w:lsdException w:name="Medium Grid 2" w:uiPriority="68"/>
+    <w:lsdException w:name="Medium Grid 3" w:uiPriority="69"/>
+    <w:lsdException w:name="Dark List" w:uiPriority="70"/>
+    <w:lsdException w:name="Colorful Shading" w:uiPriority="71"/>
+    <w:lsdException w:name="Colorful List" w:uiPriority="72"/>
+    <w:lsdException w:name="Colorful Grid" w:uiPriority="73"/>
+    <w:lsdException w:name="Light Shading Accent 1" w:uiPriority="60"/>
+    <w:lsdException w:name="Light List Accent 1" w:uiPriority="61"/>
+    <w:lsdException w:name="Light Grid Accent 1" w:uiPriority="62"/>
+    <w:lsdException w:name="Medium Shading 1 Accent 1" w:uiPriority="63"/>
+    <w:lsdException w:name="Medium Shading 2 Accent 1" w:uiPriority="64"/>
+    <w:lsdException w:name="Medium List 1 Accent 1" w:uiPriority="65"/>
+    <w:lsdException w:name="Revision" w:semiHidden="1"/>
+    <w:lsdException w:name="List Paragraph" w:uiPriority="34" w:qFormat="1"/>
+    <w:lsdException w:name="Quote" w:uiPriority="29" w:qFormat="1"/>
+    <w:lsdException w:name="Intense Quote" w:uiPriority="30" w:qFormat="1"/>
+    <w:lsdException w:name="Medium List 2 Accent 1" w:uiPriority="66"/>
+    <w:lsdException w:name="Medium Grid 1 Accent 1" w:uiPriority="67"/>
+    <w:lsdException w:name="Medium Grid 2 Accent 1" w:uiPriority="68"/>
+    <w:lsdException w:name="Medium Grid 3 Accent 1" w:uiPriority="69"/>
+    <w:lsdException w:name="Dark List Accent 1" w:uiPriority="70"/>
+    <w:lsdException w:name="Colorful Shading Accent 1" w:uiPriority="71"/>
+    <w:lsdException w:name="Colorful List Accent 1" w:uiPriority="72"/>
+    <w:lsdException w:name="Colorful Grid Accent 1" w:uiPriority="73"/>
+    <w:lsdException w:name="Light Shading Accent 2" w:uiPriority="60"/>
+    <w:lsdException w:name="Light List Accent 2" w:uiPriority="61"/>
+    <w:lsdException w:name="Light Grid Accent 2" w:uiPriority="62"/>
+    <w:lsdException w:name="Medium Shading 1 Accent 2" w:uiPriority="63"/>
+    <w:lsdException w:name="Medium Shading 2 Accent 2" w:uiPriority="64"/>
+    <w:lsdException w:name="Medium List 1 Accent 2" w:uiPriority="65"/>
+    <w:lsdException w:name="Medium List 2 Accent 2" w:uiPriority="66"/>
+    <w:lsdException w:name="Medium Grid 1 Accent 2" w:uiPriority="67"/>
+    <w:lsdException w:name="Medium Grid 2 Accent 2" w:uiPriority="68"/>
+    <w:lsdException w:name="Medium Grid 3 Accent 2" w:uiPriority="69"/>
+    <w:lsdException w:name="Dark List Accent 2" w:uiPriority="70"/>
+    <w:lsdException w:name="Colorful Shading Accent 2" w:uiPriority="71"/>
+    <w:lsdException w:name="Colorful List Accent 2" w:uiPriority="72"/>
+    <w:lsdException w:name="Colorful Grid Accent 2" w:uiPriority="73"/>
+    <w:lsdException w:name="Light Shading Accent 3" w:uiPriority="60"/>
+    <w:lsdException w:name="Light List Accent 3" w:uiPriority="61"/>
+    <w:lsdException w:name="Light Grid Accent 3" w:uiPriority="62"/>
+    <w:lsdException w:name="Medium Shading 1 Accent 3" w:uiPriority="63"/>
+    <w:lsdException w:name="Medium Shading 2 Accent 3" w:uiPriority="64"/>
+    <w:lsdException w:name="Medium List 1 Accent 3" w:uiPriority="65"/>
+    <w:lsdException w:name="Medium List 2 Accent 3" w:uiPriority="66"/>
+    <w:lsdException w:name="Medium Grid 1 Accent 3" w:uiPriority="67"/>
+    <w:lsdException w:name="Medium Grid 2 Accent 3" w:uiPriority="68"/>
+    <w:lsdException w:name="Medium Grid 3 Accent 3" w:uiPriority="69"/>
+    <w:lsdException w:name="Dark List Accent 3" w:uiPriority="70"/>
+    <w:lsdException w:name="Colorful Shading Accent 3" w:uiPriority="71"/>
+    <w:lsdException w:name="Colorful List Accent 3" w:uiPriority="72"/>
+    <w:lsdException w:name="Colorful Grid Accent 3" w:uiPriority="73"/>
+    <w:lsdException w:name="Light Shading Accent 4" w:uiPriority="60"/>
+    <w:lsdException w:name="Light List Accent 4" w:uiPriority="61"/>
+    <w:lsdException w:name="Light Grid Accent 4" w:uiPriority="62"/>
+    <w:lsdException w:name="Medium Shading 1 Accent 4" w:uiPriority="63"/>
+    <w:lsdException w:name="Medium Shading 2 Accent 4" w:uiPriority="64"/>
+    <w:lsdException w:name="Medium List 1 Accent 4" w:uiPriority="65"/>
+    <w:lsdException w:name="Medium List 2 Accent 4" w:uiPriority="66"/>
+    <w:lsdException w:name="Medium Grid 1 Accent 4" w:uiPriority="67"/>
+    <w:lsdException w:name="Medium Grid 2 Accent 4" w:uiPriority="68"/>
+    <w:lsdException w:name="Medium Grid 3 Accent 4" w:uiPriority="69"/>
+    <w:lsdException w:name="Dark List Accent 4" w:uiPriority="70"/>
+    <w:lsdException w:name="Colorful Shading Accent 4" w:uiPriority="71"/>
+    <w:lsdException w:name="Colorful List Accent 4" w:uiPriority="72"/>
+    <w:lsdException w:name="Colorful Grid Accent 4" w:uiPriority="73"/>
+    <w:lsdException w:name="Light Shading Accent 5" w:uiPriority="60"/>
+    <w:lsdException w:name="Light List Accent 5" w:uiPriority="61"/>
+    <w:lsdException w:name="Light Grid Accent 5" w:uiPriority="62"/>
+    <w:lsdException w:name="Medium Shading 1 Accent 5" w:uiPriority="63"/>
+    <w:lsdException w:name="Medium Shading 2 Accent 5" w:uiPriority="64"/>
+    <w:lsdException w:name="Medium List 1 Accent 5" w:uiPriority="65"/>
+    <w:lsdException w:name="Medium List 2 Accent 5" w:uiPriority="66"/>
+    <w:lsdException w:name="Medium Grid 1 Accent 5" w:uiPriority="67"/>
+    <w:lsdException w:name="Medium Grid 2 Accent 5" w:uiPriority="68"/>
+    <w:lsdException w:name="Medium Grid 3 Accent 5" w:uiPriority="69"/>
+    <w:lsdException w:name="Dark List Accent 5" w:uiPriority="70"/>
+    <w:lsdException w:name="Colorful Shading Accent 5" w:uiPriority="71"/>
+    <w:lsdException w:name="Colorful List Accent 5" w:uiPriority="72"/>
+    <w:lsdException w:name="Colorful Grid Accent 5" w:uiPriority="73"/>
+    <w:lsdException w:name="Light Shading Accent 6" w:uiPriority="60"/>
+    <w:lsdException w:name="Light List Accent 6" w:uiPriority="61"/>
+    <w:lsdException w:name="Light Grid Accent 6" w:uiPriority="62"/>
+    <w:lsdException w:name="Medium Shading 1 Accent 6" w:uiPriority="63"/>
+    <w:lsdException w:name="Medium Shading 2 Accent 6" w:uiPriority="64"/>
+    <w:lsdException w:name="Medium List 1 Accent 6" w:uiPriority="65"/>
+    <w:lsdException w:name="Medium List 2 Accent 6" w:uiPriority="66"/>
+    <w:lsdException w:name="Medium Grid 1 Accent 6" w:uiPriority="67"/>
+    <w:lsdException w:name="Medium Grid 2 Accent 6" w:uiPriority="68"/>
+    <w:lsdException w:name="Medium Grid 3 Accent 6" w:uiPriority="69"/>
+    <w:lsdException w:name="Dark List Accent 6" w:uiPriority="70"/>
+    <w:lsdException w:name="Colorful Shading Accent 6" w:uiPriority="71"/>
+    <w:lsdException w:name="Colorful List Accent 6" w:uiPriority="72"/>
+    <w:lsdException w:name="Colorful Grid Accent 6" w:uiPriority="73"/>
+    <w:lsdException w:name="Subtle Emphasis" w:uiPriority="19" w:qFormat="1"/>
+    <w:lsdException w:name="Intense Emphasis" w:uiPriority="21" w:qFormat="1"/>
+    <w:lsdException w:name="Subtle Reference" w:uiPriority="31" w:qFormat="1"/>
+    <w:lsdException w:name="Intense Reference" w:uiPriority="32" w:qFormat="1"/>
+    <w:lsdException w:name="Book Title" w:uiPriority="33" w:qFormat="1"/>
+    <w:lsdException w:name="Bibliography" w:semiHidden="1" w:uiPriority="37" w:unhideWhenUsed="1"/>
+    <w:lsdException w:name="TOC Heading" w:semiHidden="1" w:uiPriority="39" w:unhideWhenUsed="1" w:qFormat="1"/>
+    <w:lsdException w:name="Plain Table 1" w:uiPriority="41"/>
+    <w:lsdException w:name="Plain Table 2" w:uiPriority="42"/>
+    <w:lsdException w:name="Plain Table 3" w:uiPriority="43"/>
+    <w:lsdException w:name="Plain Table 4" w:uiPriority="44"/>
+    <w:lsdException w:name="Plain Table 5" w:uiPriority="45"/>
+    <w:lsdException w:name="Grid Table Light" w:uiPriority="40"/>
+    <w:lsdException w:name="Grid Table 1 Light" w:uiPriority="46"/>
+    <w:lsdException w:name="Grid Table 2" w:uiPriority="47"/>
+    <w:lsdException w:name="Grid Table 3" w:uiPriority="48"/>
+    <w:lsdException w:name="Grid Table 4" w:uiPriority="49"/>
+    <w:lsdException w:name="Grid Table 5 Dark" w:uiPriority="50"/>
+    <w:lsdException w:name="Grid Table 6 Colorful" w:uiPriority="51"/>
+    <w:lsdException w:name="Grid Table 7 Colorful" w:uiPriority="52"/>
+    <w:lsdException w:name="Grid Table 1 Light Accent 1" w:uiPriority="46"/>
+    <w:lsdException w:name="Grid Table 2 Accent 1" w:uiPriority="47"/>
+    <w:lsdException w:name="Grid Table 3 Accent 1" w:uiPriority="48"/>
+    <w:lsdException w:name="Grid Table 4 Accent 1" w:uiPriority="49"/>
+    <w:lsdException w:name="Grid Table 5 Dark Accent 1" w:uiPriority="50"/>
+    <w:lsdException w:name="Grid Table 6 Colorful Accent 1" w:uiPriority="51"/>
+    <w:lsdException w:name="Grid Table 7 Colorful Accent 1" w:uiPriority="52"/>
+    <w:lsdException w:name="Grid Table 1 Light Accent 2" w:uiPriority="46"/>
+    <w:lsdException w:name="Grid Table 2 Accent 2" w:uiPriority="47"/>
+    <w:lsdException w:name="Grid Table 3 Accent 2" w:uiPriority="48"/>
+    <w:lsdException w:name="Grid Table 4 Accent 2" w:uiPriority="49"/>
+    <w:lsdException w:name="Grid Table 5 Dark Accent 2" w:uiPriority="50"/>
+    <w:lsdException w:name="Grid Table 6 Colorful Accent 2" w:uiPriority="51"/>
+    <w:lsdException w:name="Grid Table 7 Colorful Accent 2" w:uiPriority="52"/>
+    <w:lsdException w:name="Grid Table 1 Light Accent 3" w:uiPriority="46"/>
+    <w:lsdException w:name="Grid Table 2 Accent 3" w:uiPriority="47"/>
+    <w:lsdException w:name="Grid Table 3 Accent 3" w:uiPriority="48"/>
+    <w:lsdException w:name="Grid Table 4 Accent 3" w:uiPriority="49"/>
+    <w:lsdException w:name="Grid Table 5 Dark Accent 3" w:uiPriority="50"/>
+    <w:lsdException w:name="Grid Table 6 Colorful Accent 3" w:uiPriority="51"/>
+    <w:lsdException w:name="Grid Table 7 Colorful Accent 3" w:uiPriority="52"/>
+    <w:lsdException w:name="Grid Table 1 Light Accent 4" w:uiPriority="46"/>
+    <w:lsdException w:name="Grid Table 2 Accent 4" w:uiPriority="47"/>
+    <w:lsdException w:name="Grid Table 3 Accent 4" w:uiPriority="48"/>
+    <w:lsdException w:name="Grid Table 4 Accent 4" w:uiPriority="49"/>
+    <w:lsdException w:name="Grid Table 5 Dark Accent 4" w:uiPriority="50"/>
+    <w:lsdException w:name="Grid Table 6 Colorful Accent 4" w:uiPriority="51"/>
+    <w:lsdException w:name="Grid Table 7 Colorful Accent 4" w:uiPriority="52"/>
+    <w:lsdException w:name="Grid Table 1 Light Accent 5" w:uiPriority="46"/>
+    <w:lsdException w:name="Grid Table 2 Accent 5" w:uiPriority="47"/>
+    <w:lsdException w:name="Grid Table 3 Accent 5" w:uiPriority="48"/>
+    <w:lsdException w:name="Grid Table 4 Accent 5" w:uiPriority="49"/>
+    <w:lsdException w:name="Grid Table 5 Dark Accent 5" w:uiPriority="50"/>
+    <w:lsdException w:name="Grid Table 6 Colorful Accent 5" w:uiPriority="51"/>
+    <w:lsdException w:name="Grid Table 7 Colorful Accent 5" w:uiPriority="52"/>
+    <w:lsdException w:name="Grid Table 1 Light Accent 6" w:uiPriority="46"/>
+    <w:lsdException w:name="Grid Table 2 Accent 6" w:uiPriority="47"/>
+    <w:lsdException w:name="Grid Table 3 Accent 6" w:uiPriority="48"/>
+    <w:lsdException w:name="Grid Table 4 Accent 6" w:uiPriority="49"/>
+    <w:lsdException w:name="Grid Table 5 Dark Accent 6" w:uiPriority="50"/>
+    <w:lsdException w:name="Grid Table 6 Colorful Accent 6" w:uiPriority="51"/>
+    <w:lsdException w:name="Grid Table 7 Colorful Accent 6" w:uiPriority="52"/>
+    <w:lsdException w:name="List Table 1 Light" w:uiPriority="46"/>
+    <w:lsdException w:name="List Table 2" w:uiPriority="47"/>
+    <w:lsdException w:name="List Table 3" w:uiPriority="48"/>
+    <w:lsdException w:name="List Table 4" w:uiPriority="49"/>
+    <w:lsdException w:name="List Table 5 Dark" w:uiPriority="50"/>
+    <w:lsdException w:name="List Table 6 Colorful" w:uiPriority="51"/>
+    <w:lsdException w:name="List Table 7 Colorful" w:uiPriority="52"/>
+    <w:lsdException w:name="List Table 1 Light Accent 1" w:uiPriority="46"/>
+    <w:lsdException w:name="List Table 2 Accent 1" w:uiPriority="47"/>
+    <w:lsdException w:name="List Table 3 Accent 1" w:uiPriority="48"/>
+    <w:lsdException w:name="List Table 4 Accent 1" w:uiPriority="49"/>
+    <w:lsdException w:name="List Table 5 Dark Accent 1" w:uiPriority="50"/>
+    <w:lsdException w:name="List Table 6 Colorful Accent 1" w:uiPriority="51"/>
+    <w:lsdException w:name="List Table 7 Colorful Accent 1" w:uiPriority="52"/>
+    <w:lsdException w:name="List Table 1 Light Accent 2" w:uiPriority="46"/>
+    <w:lsdException w:name="List Table 2 Accent 2" w:uiPriority="47"/>
+    <w:lsdException w:name="List Table 3 Accent 2" w:uiPriority="48"/>
+    <w:lsdException w:name="List Table 4 Accent 2" w:uiPriority="49"/>
+    <w:lsdException w:name="List Table 5 Dark Accent 2" w:uiPriority="50"/>
+    <w:lsdException w:name="List Table 6 Colorful Accent 2" w:uiPriority="51"/>
+    <w:lsdException w:name="List Table 7 Colorful Accent 2" w:uiPriority="52"/>
+    <w:lsdException w:name="List Table 1 Light Accent 3" w:uiPriority="46"/>
+    <w:lsdException w:name="List Table 2 Accent 3" w:uiPriority="47"/>
+    <w:lsdException w:name="List Table 3 Accent 3" w:uiPriority="48"/>
+    <w:lsdException w:name="List Table 4 Accent 3" w:uiPriority="49"/>
+    <w:lsdException w:name="List Table 5 Dark Accent 3" w:uiPriority="50"/>
+    <w:lsdException w:name="List Table 6 Colorful Accent 3" w:uiPriority="51"/>
+    <w:lsdException w:name="List Table 7 Colorful Accent 3" w:uiPriority="52"/>
+    <w:lsdException w:name="List Table 1 Light Accent 4" w:uiPriority="46"/>
+    <w:lsdException w:name="List Table 2 Accent 4" w:uiPriority="47"/>
+    <w:lsdException w:name="List Table 3 Accent 4" w:uiPriority="48"/>
+    <w:lsdException w:name="List Table 4 Accent 4" w:uiPriority="49"/>
+    <w:lsdException w:name="List Table 5 Dark Accent 4" w:uiPriority="50"/>
+    <w:lsdException w:name="List Table 6 Colorful Accent 4" w:uiPriority="51"/>
+    <w:lsdException w:name="List Table 7 Colorful Accent 4" w:uiPriority="52"/>
+    <w:lsdException w:name="List Table 1 Light Accent 5" w:uiPriority="46"/>
+    <w:lsdException w:name="List Table 2 Accent 5" w:uiPriority="47"/>
+    <w:lsdException w:name="List Table 3 Accent 5" w:uiPriority="48"/>
+    <w:lsdException w:name="List Table 4 Accent 5" w:uiPriority="49"/>
+    <w:lsdException w:name="List Table 5 Dark Accent 5" w:uiPriority="50"/>
+    <w:lsdException w:name="List Table 6 Colorful Accent 5" w:uiPriority="51"/>
+    <w:lsdException w:name="List Table 7 Colorful Accent 5" w:uiPriority="52"/>
+    <w:lsdException w:name="List Table 1 Light Accent 6" w:uiPriority="46"/>
+    <w:lsdException w:name="List Table 2 Accent 6" w:uiPriority="47"/>
+    <w:lsdException w:name="List Table 3 Accent 6" w:uiPriority="48"/>
+    <w:lsdException w:name="List Table 4 Accent 6" w:uiPriority="49"/>
+    <w:lsdException w:name="List Table 5 Dark Accent 6" w:uiPriority="50"/>
+    <w:lsdException w:name="List Table 6 Colorful Accent 6" w:uiPriority="51"/>
+    <w:lsdException w:name="List Table 7 Colorful Accent 6" w:uiPriority="52"/>
+    <w:lsdException w:name="Mention" w:semiHidden="1" w:unhideWhenUsed="1"/>
+    <w:lsdException w:name="Smart Hyperlink" w:semiHidden="1" w:unhideWhenUsed="1"/>
+    <w:lsdException w:name="Hashtag" w:semiHidden="1" w:unhideWhenUsed="1"/>
+    <w:lsdException w:name="Unresolved Mention" w:semiHidden="1" w:unhideWhenUsed="1"/>
   </w:latentStyles>
   <w:style w:type="paragraph" w:default="1" w:styleId="Normal">
     <w:name w:val="Normal"/>
@@ -2602,7 +2313,7 @@
   <a:extraClrSchemeLst/>
   <a:extLst>
     <a:ext uri="{05A4C25C-085E-4340-85A3-A5531E510DB2}">
-      <thm15:themeFamily xmlns="" xmlns:thm15="http://schemas.microsoft.com/office/thememl/2012/main" name="Office Theme" id="{62F939B6-93AF-4DB8-9C6B-D6C7DFDC589F}" vid="{4A3C46E8-61CC-4603-A589-7422A47A8E4A}"/>
+      <thm15:themeFamily xmlns:thm15="http://schemas.microsoft.com/office/thememl/2012/main" name="Office Theme" id="{62F939B6-93AF-4DB8-9C6B-D6C7DFDC589F}" vid="{4A3C46E8-61CC-4603-A589-7422A47A8E4A}"/>
     </a:ext>
   </a:extLst>
 </a:theme>
@@ -2613,7 +2324,7 @@
 </file>
 
 <file path=customXml/itemProps1.xml><?xml version="1.0" encoding="utf-8"?>
-<ds:datastoreItem xmlns:ds="http://schemas.openxmlformats.org/officeDocument/2006/customXml" ds:itemID="{3BD3FD9D-FF85-4920-8AD0-DED651477B60}">
+<ds:datastoreItem xmlns:ds="http://schemas.openxmlformats.org/officeDocument/2006/customXml" ds:itemID="{068FCEF6-637B-4F74-9821-60623104F84F}">
   <ds:schemaRefs>
     <ds:schemaRef ds:uri="http://schemas.openxmlformats.org/officeDocument/2006/bibliography"/>
   </ds:schemaRefs>

</xml_diff>